<commit_message>
Primeira iteracao de RF e RNF
</commit_message>
<xml_diff>
--- a/Relatorio_Modelo_v0.02.docx
+++ b/Relatorio_Modelo_v0.02.docx
@@ -9,7 +9,7 @@
           <w:lang w:eastAsia="pt-PT"/>
         </w:rPr>
         <w:drawing>
-          <wp:anchor distT="0" distB="0" distL="114300" distR="114300" simplePos="0" relativeHeight="251660288" behindDoc="1" locked="0" layoutInCell="1" allowOverlap="1" wp14:anchorId="5AED329B" wp14:editId="4DA25916">
+          <wp:anchor distT="0" distB="0" distL="114300" distR="114300" simplePos="0" relativeHeight="251660288" behindDoc="1" locked="0" layoutInCell="1" allowOverlap="1" wp14:anchorId="5AED329B" wp14:editId="25C8F7F8">
             <wp:simplePos x="0" y="0"/>
             <wp:positionH relativeFrom="column">
               <wp:posOffset>348615</wp:posOffset>
@@ -184,16 +184,7 @@
         <w:pStyle w:val="Autor"/>
       </w:pPr>
       <w:r>
-        <w:t>Nº2</w:t>
-      </w:r>
-      <w:r>
-        <w:t>1192</w:t>
-      </w:r>
-      <w:r>
-        <w:t>–</w:t>
-      </w:r>
-      <w:r>
-        <w:t>Ezequiel Santos</w:t>
+        <w:t>Nº21192–Ezequiel Santos</w:t>
       </w:r>
     </w:p>
     <w:p>
@@ -201,27 +192,24 @@
         <w:pStyle w:val="Autor"/>
       </w:pPr>
       <w:r>
-        <w:t>Nº2</w:t>
-      </w:r>
-      <w:r>
-        <w:t>1213</w:t>
-      </w:r>
-      <w:r>
-        <w:t xml:space="preserve">– </w:t>
-      </w:r>
-      <w:r>
-        <w:t>Ruben Oliveira</w:t>
+        <w:t>Nº21213– Ruben Oliveira</w:t>
       </w:r>
     </w:p>
     <w:p>
       <w:pPr>
         <w:pStyle w:val="Autor"/>
-      </w:pPr>
-      <w:r>
-        <w:t>Nº–</w:t>
-      </w:r>
-      <w:r>
-        <w:t>Miguel Ângelo</w:t>
+        <w:rPr>
+          <w:u w:val="single"/>
+        </w:rPr>
+      </w:pPr>
+      <w:r>
+        <w:t>Nº</w:t>
+      </w:r>
+      <w:r>
+        <w:t>16497</w:t>
+      </w:r>
+      <w:r>
+        <w:t>–Miguel Ângelo</w:t>
       </w:r>
     </w:p>
     <w:p>
@@ -2441,7 +2429,14 @@
           <w:b/>
           <w:bCs/>
         </w:rPr>
-        <w:t xml:space="preserve">Profissionais de Saúde </w:t>
+        <w:t>Serviços hospitalares</w:t>
+      </w:r>
+      <w:r>
+        <w:rPr>
+          <w:b/>
+          <w:bCs/>
+        </w:rPr>
+        <w:t xml:space="preserve"> </w:t>
       </w:r>
       <w:r>
         <w:rPr>
@@ -2538,15 +2533,13 @@
           <w:numId w:val="5"/>
         </w:numPr>
       </w:pPr>
-      <w:proofErr w:type="spellStart"/>
       <w:r>
         <w:rPr>
           <w:b/>
           <w:bCs/>
         </w:rPr>
-        <w:t>Farmaceuticos</w:t>
-      </w:r>
-      <w:proofErr w:type="spellEnd"/>
+        <w:t>Farmacêuticos</w:t>
+      </w:r>
       <w:r>
         <w:rPr>
           <w:b/>
@@ -2557,11 +2550,9 @@
       <w:r>
         <w:t xml:space="preserve"> – </w:t>
       </w:r>
-      <w:proofErr w:type="spellStart"/>
-      <w:r>
-        <w:t>Responsaveis</w:t>
-      </w:r>
-      <w:proofErr w:type="spellEnd"/>
+      <w:r>
+        <w:t>Responsáveis</w:t>
+      </w:r>
       <w:r>
         <w:t xml:space="preserve"> por fazer a gestão de stock e processar as requisições.</w:t>
       </w:r>
@@ -2614,15 +2605,13 @@
         </w:rPr>
         <w:t xml:space="preserve">Pessoal </w:t>
       </w:r>
-      <w:proofErr w:type="spellStart"/>
       <w:r>
         <w:rPr>
           <w:b/>
           <w:bCs/>
         </w:rPr>
-        <w:t>Administratvio</w:t>
-      </w:r>
-      <w:proofErr w:type="spellEnd"/>
+        <w:t>Administrativo</w:t>
+      </w:r>
       <w:r>
         <w:t xml:space="preserve"> </w:t>
       </w:r>
@@ -2678,8 +2667,14 @@
         <w:pStyle w:val="Ttulo1"/>
       </w:pPr>
       <w:r>
+        <w:rPr>
+          <w:u w:val="single"/>
+        </w:rPr>
         <w:lastRenderedPageBreak/>
-        <w:t>Analise de Requisitos</w:t>
+        <w:t>Analise</w:t>
+      </w:r>
+      <w:r>
+        <w:t xml:space="preserve"> de Requisitos</w:t>
       </w:r>
     </w:p>
     <w:p>
@@ -2694,10 +2689,2442 @@
       <w:r>
         <w:t>Requisitos funcionais</w:t>
       </w:r>
+    </w:p>
+    <w:p/>
+    <w:tbl>
+      <w:tblPr>
+        <w:tblStyle w:val="TabeladeLista2"/>
+        <w:tblW w:w="9639" w:type="dxa"/>
+        <w:tblLayout w:type="fixed"/>
+        <w:tblLook w:val="04A0" w:firstRow="1" w:lastRow="0" w:firstColumn="1" w:lastColumn="0" w:noHBand="0" w:noVBand="1"/>
+      </w:tblPr>
+      <w:tblGrid>
+        <w:gridCol w:w="1134"/>
+        <w:gridCol w:w="8505"/>
+      </w:tblGrid>
+      <w:tr>
+        <w:trPr>
+          <w:cnfStyle w:val="100000000000" w:firstRow="1" w:lastRow="0" w:firstColumn="0" w:lastColumn="0" w:oddVBand="0" w:evenVBand="0" w:oddHBand="0" w:evenHBand="0" w:firstRowFirstColumn="0" w:firstRowLastColumn="0" w:lastRowFirstColumn="0" w:lastRowLastColumn="0"/>
+          <w:trHeight w:val="20"/>
+        </w:trPr>
+        <w:tc>
+          <w:tcPr>
+            <w:cnfStyle w:val="001000000000" w:firstRow="0" w:lastRow="0" w:firstColumn="1" w:lastColumn="0" w:oddVBand="0" w:evenVBand="0" w:oddHBand="0" w:evenHBand="0" w:firstRowFirstColumn="0" w:firstRowLastColumn="0" w:lastRowFirstColumn="0" w:lastRowLastColumn="0"/>
+            <w:tcW w:w="9639" w:type="dxa"/>
+            <w:gridSpan w:val="2"/>
+            <w:vAlign w:val="center"/>
+          </w:tcPr>
+          <w:p>
+            <w:pPr>
+              <w:pStyle w:val="Ttulo2"/>
+              <w:numPr>
+                <w:ilvl w:val="0"/>
+                <w:numId w:val="0"/>
+              </w:numPr>
+              <w:jc w:val="left"/>
+              <w:rPr>
+                <w:b/>
+                <w:bCs w:val="0"/>
+                <w:sz w:val="20"/>
+                <w:szCs w:val="20"/>
+              </w:rPr>
+            </w:pPr>
+            <w:r>
+              <w:rPr>
+                <w:b/>
+                <w:bCs w:val="0"/>
+                <w:sz w:val="20"/>
+                <w:szCs w:val="20"/>
+              </w:rPr>
+              <w:t>Farmácia Hospitalar</w:t>
+            </w:r>
+          </w:p>
+        </w:tc>
+      </w:tr>
+      <w:tr>
+        <w:trPr>
+          <w:cnfStyle w:val="000000100000" w:firstRow="0" w:lastRow="0" w:firstColumn="0" w:lastColumn="0" w:oddVBand="0" w:evenVBand="0" w:oddHBand="1" w:evenHBand="0" w:firstRowFirstColumn="0" w:firstRowLastColumn="0" w:lastRowFirstColumn="0" w:lastRowLastColumn="0"/>
+          <w:trHeight w:val="20"/>
+        </w:trPr>
+        <w:tc>
+          <w:tcPr>
+            <w:cnfStyle w:val="001000000000" w:firstRow="0" w:lastRow="0" w:firstColumn="1" w:lastColumn="0" w:oddVBand="0" w:evenVBand="0" w:oddHBand="0" w:evenHBand="0" w:firstRowFirstColumn="0" w:firstRowLastColumn="0" w:lastRowFirstColumn="0" w:lastRowLastColumn="0"/>
+            <w:tcW w:w="1134" w:type="dxa"/>
+          </w:tcPr>
+          <w:p>
+            <w:pPr>
+              <w:pStyle w:val="Ttulo2"/>
+              <w:numPr>
+                <w:ilvl w:val="0"/>
+                <w:numId w:val="0"/>
+              </w:numPr>
+              <w:rPr>
+                <w:b/>
+                <w:bCs w:val="0"/>
+                <w:sz w:val="20"/>
+                <w:szCs w:val="20"/>
+              </w:rPr>
+            </w:pPr>
+            <w:r>
+              <w:rPr>
+                <w:b/>
+                <w:bCs w:val="0"/>
+                <w:sz w:val="20"/>
+                <w:szCs w:val="20"/>
+              </w:rPr>
+              <w:t>RF1</w:t>
+            </w:r>
+          </w:p>
+        </w:tc>
+        <w:tc>
+          <w:tcPr>
+            <w:tcW w:w="8505" w:type="dxa"/>
+            <w:tcBorders>
+              <w:bottom w:val="single" w:sz="4" w:space="0" w:color="auto"/>
+            </w:tcBorders>
+          </w:tcPr>
+          <w:p>
+            <w:pPr>
+              <w:pStyle w:val="Ttulo2"/>
+              <w:numPr>
+                <w:ilvl w:val="0"/>
+                <w:numId w:val="0"/>
+              </w:numPr>
+              <w:cnfStyle w:val="000000100000" w:firstRow="0" w:lastRow="0" w:firstColumn="0" w:lastColumn="0" w:oddVBand="0" w:evenVBand="0" w:oddHBand="1" w:evenHBand="0" w:firstRowFirstColumn="0" w:firstRowLastColumn="0" w:lastRowFirstColumn="0" w:lastRowLastColumn="0"/>
+              <w:rPr>
+                <w:b w:val="0"/>
+                <w:bCs/>
+                <w:sz w:val="20"/>
+                <w:szCs w:val="20"/>
+              </w:rPr>
+            </w:pPr>
+            <w:r>
+              <w:rPr>
+                <w:b w:val="0"/>
+                <w:bCs/>
+                <w:sz w:val="20"/>
+                <w:szCs w:val="20"/>
+              </w:rPr>
+              <w:t>Consultar, atualizar e monitorizar os níveis de stock de medicamentos e consumíveis</w:t>
+            </w:r>
+          </w:p>
+        </w:tc>
+      </w:tr>
+      <w:tr>
+        <w:trPr>
+          <w:trHeight w:val="20"/>
+        </w:trPr>
+        <w:tc>
+          <w:tcPr>
+            <w:cnfStyle w:val="001000000000" w:firstRow="0" w:lastRow="0" w:firstColumn="1" w:lastColumn="0" w:oddVBand="0" w:evenVBand="0" w:oddHBand="0" w:evenHBand="0" w:firstRowFirstColumn="0" w:firstRowLastColumn="0" w:lastRowFirstColumn="0" w:lastRowLastColumn="0"/>
+            <w:tcW w:w="1134" w:type="dxa"/>
+          </w:tcPr>
+          <w:p>
+            <w:pPr>
+              <w:pStyle w:val="Ttulo2"/>
+              <w:numPr>
+                <w:ilvl w:val="0"/>
+                <w:numId w:val="0"/>
+              </w:numPr>
+              <w:rPr>
+                <w:b/>
+                <w:bCs w:val="0"/>
+                <w:sz w:val="20"/>
+                <w:szCs w:val="20"/>
+              </w:rPr>
+            </w:pPr>
+            <w:r>
+              <w:rPr>
+                <w:b/>
+                <w:bCs w:val="0"/>
+                <w:sz w:val="20"/>
+                <w:szCs w:val="20"/>
+              </w:rPr>
+              <w:t>RF2</w:t>
+            </w:r>
+          </w:p>
+        </w:tc>
+        <w:tc>
+          <w:tcPr>
+            <w:tcW w:w="8505" w:type="dxa"/>
+            <w:tcBorders>
+              <w:top w:val="single" w:sz="4" w:space="0" w:color="auto"/>
+            </w:tcBorders>
+          </w:tcPr>
+          <w:p>
+            <w:pPr>
+              <w:pStyle w:val="Ttulo2"/>
+              <w:numPr>
+                <w:ilvl w:val="0"/>
+                <w:numId w:val="0"/>
+              </w:numPr>
+              <w:cnfStyle w:val="000000000000" w:firstRow="0" w:lastRow="0" w:firstColumn="0" w:lastColumn="0" w:oddVBand="0" w:evenVBand="0" w:oddHBand="0" w:evenHBand="0" w:firstRowFirstColumn="0" w:firstRowLastColumn="0" w:lastRowFirstColumn="0" w:lastRowLastColumn="0"/>
+              <w:rPr>
+                <w:b w:val="0"/>
+                <w:bCs/>
+                <w:sz w:val="20"/>
+                <w:szCs w:val="20"/>
+              </w:rPr>
+            </w:pPr>
+            <w:r>
+              <w:rPr>
+                <w:b w:val="0"/>
+                <w:bCs/>
+                <w:sz w:val="20"/>
+                <w:szCs w:val="20"/>
+              </w:rPr>
+              <w:t>Receber e processar requisições de medicamentos e consumíveis feitas pelos diferentes serviços hospitalares</w:t>
+            </w:r>
+          </w:p>
+        </w:tc>
+      </w:tr>
+      <w:tr>
+        <w:trPr>
+          <w:cnfStyle w:val="000000100000" w:firstRow="0" w:lastRow="0" w:firstColumn="0" w:lastColumn="0" w:oddVBand="0" w:evenVBand="0" w:oddHBand="1" w:evenHBand="0" w:firstRowFirstColumn="0" w:firstRowLastColumn="0" w:lastRowFirstColumn="0" w:lastRowLastColumn="0"/>
+          <w:trHeight w:val="20"/>
+        </w:trPr>
+        <w:tc>
+          <w:tcPr>
+            <w:cnfStyle w:val="001000000000" w:firstRow="0" w:lastRow="0" w:firstColumn="1" w:lastColumn="0" w:oddVBand="0" w:evenVBand="0" w:oddHBand="0" w:evenHBand="0" w:firstRowFirstColumn="0" w:firstRowLastColumn="0" w:lastRowFirstColumn="0" w:lastRowLastColumn="0"/>
+            <w:tcW w:w="1134" w:type="dxa"/>
+          </w:tcPr>
+          <w:p>
+            <w:pPr>
+              <w:pStyle w:val="Ttulo2"/>
+              <w:numPr>
+                <w:ilvl w:val="0"/>
+                <w:numId w:val="0"/>
+              </w:numPr>
+              <w:rPr>
+                <w:b/>
+                <w:bCs w:val="0"/>
+                <w:sz w:val="20"/>
+                <w:szCs w:val="20"/>
+              </w:rPr>
+            </w:pPr>
+            <w:r>
+              <w:rPr>
+                <w:b/>
+                <w:bCs w:val="0"/>
+                <w:sz w:val="20"/>
+                <w:szCs w:val="20"/>
+              </w:rPr>
+              <w:t>RF3</w:t>
+            </w:r>
+          </w:p>
+        </w:tc>
+        <w:tc>
+          <w:tcPr>
+            <w:tcW w:w="8505" w:type="dxa"/>
+          </w:tcPr>
+          <w:p>
+            <w:pPr>
+              <w:pStyle w:val="Ttulo2"/>
+              <w:numPr>
+                <w:ilvl w:val="0"/>
+                <w:numId w:val="0"/>
+              </w:numPr>
+              <w:cnfStyle w:val="000000100000" w:firstRow="0" w:lastRow="0" w:firstColumn="0" w:lastColumn="0" w:oddVBand="0" w:evenVBand="0" w:oddHBand="1" w:evenHBand="0" w:firstRowFirstColumn="0" w:firstRowLastColumn="0" w:lastRowFirstColumn="0" w:lastRowLastColumn="0"/>
+              <w:rPr>
+                <w:b w:val="0"/>
+                <w:bCs/>
+                <w:sz w:val="20"/>
+                <w:szCs w:val="20"/>
+              </w:rPr>
+            </w:pPr>
+            <w:r>
+              <w:rPr>
+                <w:b w:val="0"/>
+                <w:bCs/>
+                <w:sz w:val="20"/>
+                <w:szCs w:val="20"/>
+              </w:rPr>
+              <w:t>O sistema deve alertar a farmácia quando um medicamento atinge um nível de stock critico</w:t>
+            </w:r>
+          </w:p>
+        </w:tc>
+      </w:tr>
+      <w:tr>
+        <w:trPr>
+          <w:trHeight w:val="20"/>
+        </w:trPr>
+        <w:tc>
+          <w:tcPr>
+            <w:cnfStyle w:val="001000000000" w:firstRow="0" w:lastRow="0" w:firstColumn="1" w:lastColumn="0" w:oddVBand="0" w:evenVBand="0" w:oddHBand="0" w:evenHBand="0" w:firstRowFirstColumn="0" w:firstRowLastColumn="0" w:lastRowFirstColumn="0" w:lastRowLastColumn="0"/>
+            <w:tcW w:w="1134" w:type="dxa"/>
+          </w:tcPr>
+          <w:p>
+            <w:pPr>
+              <w:pStyle w:val="Ttulo2"/>
+              <w:numPr>
+                <w:ilvl w:val="0"/>
+                <w:numId w:val="0"/>
+              </w:numPr>
+              <w:rPr>
+                <w:b/>
+                <w:bCs w:val="0"/>
+                <w:sz w:val="20"/>
+                <w:szCs w:val="20"/>
+              </w:rPr>
+            </w:pPr>
+            <w:r>
+              <w:rPr>
+                <w:b/>
+                <w:bCs w:val="0"/>
+                <w:sz w:val="20"/>
+                <w:szCs w:val="20"/>
+              </w:rPr>
+              <w:t>RF4</w:t>
+            </w:r>
+          </w:p>
+        </w:tc>
+        <w:tc>
+          <w:tcPr>
+            <w:tcW w:w="8505" w:type="dxa"/>
+          </w:tcPr>
+          <w:p>
+            <w:pPr>
+              <w:pStyle w:val="Ttulo2"/>
+              <w:numPr>
+                <w:ilvl w:val="0"/>
+                <w:numId w:val="0"/>
+              </w:numPr>
+              <w:cnfStyle w:val="000000000000" w:firstRow="0" w:lastRow="0" w:firstColumn="0" w:lastColumn="0" w:oddVBand="0" w:evenVBand="0" w:oddHBand="0" w:evenHBand="0" w:firstRowFirstColumn="0" w:firstRowLastColumn="0" w:lastRowFirstColumn="0" w:lastRowLastColumn="0"/>
+              <w:rPr>
+                <w:b w:val="0"/>
+                <w:bCs/>
+                <w:sz w:val="20"/>
+                <w:szCs w:val="20"/>
+              </w:rPr>
+            </w:pPr>
+            <w:r>
+              <w:rPr>
+                <w:b w:val="0"/>
+                <w:bCs/>
+                <w:sz w:val="20"/>
+                <w:szCs w:val="20"/>
+              </w:rPr>
+              <w:t xml:space="preserve">Permitir o registo da preparação de medicamentos manipulados quando </w:t>
+            </w:r>
+            <w:r>
+              <w:rPr>
+                <w:b w:val="0"/>
+                <w:bCs/>
+                <w:sz w:val="20"/>
+                <w:szCs w:val="20"/>
+              </w:rPr>
+              <w:t>necessário</w:t>
+            </w:r>
+          </w:p>
+        </w:tc>
+      </w:tr>
+      <w:tr>
+        <w:trPr>
+          <w:cnfStyle w:val="000000100000" w:firstRow="0" w:lastRow="0" w:firstColumn="0" w:lastColumn="0" w:oddVBand="0" w:evenVBand="0" w:oddHBand="1" w:evenHBand="0" w:firstRowFirstColumn="0" w:firstRowLastColumn="0" w:lastRowFirstColumn="0" w:lastRowLastColumn="0"/>
+          <w:trHeight w:val="20"/>
+        </w:trPr>
+        <w:tc>
+          <w:tcPr>
+            <w:cnfStyle w:val="001000000000" w:firstRow="0" w:lastRow="0" w:firstColumn="1" w:lastColumn="0" w:oddVBand="0" w:evenVBand="0" w:oddHBand="0" w:evenHBand="0" w:firstRowFirstColumn="0" w:firstRowLastColumn="0" w:lastRowFirstColumn="0" w:lastRowLastColumn="0"/>
+            <w:tcW w:w="1134" w:type="dxa"/>
+          </w:tcPr>
+          <w:p>
+            <w:pPr>
+              <w:pStyle w:val="Ttulo2"/>
+              <w:numPr>
+                <w:ilvl w:val="0"/>
+                <w:numId w:val="0"/>
+              </w:numPr>
+              <w:rPr>
+                <w:b/>
+                <w:bCs w:val="0"/>
+                <w:sz w:val="20"/>
+                <w:szCs w:val="20"/>
+              </w:rPr>
+            </w:pPr>
+            <w:r>
+              <w:rPr>
+                <w:b/>
+                <w:bCs w:val="0"/>
+                <w:sz w:val="20"/>
+                <w:szCs w:val="20"/>
+              </w:rPr>
+              <w:t>RF5</w:t>
+            </w:r>
+          </w:p>
+        </w:tc>
+        <w:tc>
+          <w:tcPr>
+            <w:tcW w:w="8505" w:type="dxa"/>
+          </w:tcPr>
+          <w:p>
+            <w:pPr>
+              <w:pStyle w:val="Ttulo2"/>
+              <w:numPr>
+                <w:ilvl w:val="0"/>
+                <w:numId w:val="0"/>
+              </w:numPr>
+              <w:cnfStyle w:val="000000100000" w:firstRow="0" w:lastRow="0" w:firstColumn="0" w:lastColumn="0" w:oddVBand="0" w:evenVBand="0" w:oddHBand="1" w:evenHBand="0" w:firstRowFirstColumn="0" w:firstRowLastColumn="0" w:lastRowFirstColumn="0" w:lastRowLastColumn="0"/>
+              <w:rPr>
+                <w:b w:val="0"/>
+                <w:bCs/>
+                <w:sz w:val="20"/>
+                <w:szCs w:val="20"/>
+              </w:rPr>
+            </w:pPr>
+            <w:r>
+              <w:rPr>
+                <w:b w:val="0"/>
+                <w:bCs/>
+                <w:sz w:val="20"/>
+                <w:szCs w:val="20"/>
+              </w:rPr>
+              <w:t>Deve poder consultar o histórico de entradas e saídas de medicamentos para controlo interno</w:t>
+            </w:r>
+          </w:p>
+        </w:tc>
+      </w:tr>
+      <w:tr>
+        <w:trPr>
+          <w:trHeight w:val="20"/>
+        </w:trPr>
+        <w:tc>
+          <w:tcPr>
+            <w:cnfStyle w:val="001000000000" w:firstRow="0" w:lastRow="0" w:firstColumn="1" w:lastColumn="0" w:oddVBand="0" w:evenVBand="0" w:oddHBand="0" w:evenHBand="0" w:firstRowFirstColumn="0" w:firstRowLastColumn="0" w:lastRowFirstColumn="0" w:lastRowLastColumn="0"/>
+            <w:tcW w:w="1134" w:type="dxa"/>
+          </w:tcPr>
+          <w:p>
+            <w:pPr>
+              <w:pStyle w:val="Ttulo2"/>
+              <w:numPr>
+                <w:ilvl w:val="0"/>
+                <w:numId w:val="0"/>
+              </w:numPr>
+              <w:rPr>
+                <w:b/>
+                <w:bCs w:val="0"/>
+                <w:sz w:val="20"/>
+                <w:szCs w:val="20"/>
+              </w:rPr>
+            </w:pPr>
+            <w:r>
+              <w:rPr>
+                <w:b/>
+                <w:bCs w:val="0"/>
+                <w:sz w:val="20"/>
+                <w:szCs w:val="20"/>
+              </w:rPr>
+              <w:t>RF6</w:t>
+            </w:r>
+          </w:p>
+        </w:tc>
+        <w:tc>
+          <w:tcPr>
+            <w:tcW w:w="8505" w:type="dxa"/>
+          </w:tcPr>
+          <w:p>
+            <w:pPr>
+              <w:pStyle w:val="Ttulo2"/>
+              <w:numPr>
+                <w:ilvl w:val="0"/>
+                <w:numId w:val="0"/>
+              </w:numPr>
+              <w:cnfStyle w:val="000000000000" w:firstRow="0" w:lastRow="0" w:firstColumn="0" w:lastColumn="0" w:oddVBand="0" w:evenVBand="0" w:oddHBand="0" w:evenHBand="0" w:firstRowFirstColumn="0" w:firstRowLastColumn="0" w:lastRowFirstColumn="0" w:lastRowLastColumn="0"/>
+              <w:rPr>
+                <w:b w:val="0"/>
+                <w:bCs/>
+                <w:sz w:val="20"/>
+                <w:szCs w:val="20"/>
+              </w:rPr>
+            </w:pPr>
+            <w:r>
+              <w:rPr>
+                <w:b w:val="0"/>
+                <w:bCs/>
+                <w:sz w:val="20"/>
+                <w:szCs w:val="20"/>
+              </w:rPr>
+              <w:t>Receber requisitos de material e medicamentos</w:t>
+            </w:r>
+          </w:p>
+        </w:tc>
+      </w:tr>
+      <w:tr>
+        <w:trPr>
+          <w:cnfStyle w:val="000000100000" w:firstRow="0" w:lastRow="0" w:firstColumn="0" w:lastColumn="0" w:oddVBand="0" w:evenVBand="0" w:oddHBand="1" w:evenHBand="0" w:firstRowFirstColumn="0" w:firstRowLastColumn="0" w:lastRowFirstColumn="0" w:lastRowLastColumn="0"/>
+          <w:trHeight w:val="20"/>
+        </w:trPr>
+        <w:tc>
+          <w:tcPr>
+            <w:cnfStyle w:val="001000000000" w:firstRow="0" w:lastRow="0" w:firstColumn="1" w:lastColumn="0" w:oddVBand="0" w:evenVBand="0" w:oddHBand="0" w:evenHBand="0" w:firstRowFirstColumn="0" w:firstRowLastColumn="0" w:lastRowFirstColumn="0" w:lastRowLastColumn="0"/>
+            <w:tcW w:w="1134" w:type="dxa"/>
+          </w:tcPr>
+          <w:p>
+            <w:pPr>
+              <w:pStyle w:val="Ttulo2"/>
+              <w:numPr>
+                <w:ilvl w:val="0"/>
+                <w:numId w:val="0"/>
+              </w:numPr>
+              <w:rPr>
+                <w:b/>
+                <w:bCs w:val="0"/>
+                <w:sz w:val="20"/>
+                <w:szCs w:val="20"/>
+              </w:rPr>
+            </w:pPr>
+            <w:r>
+              <w:rPr>
+                <w:b/>
+                <w:bCs w:val="0"/>
+                <w:sz w:val="20"/>
+                <w:szCs w:val="20"/>
+              </w:rPr>
+              <w:t>RF7</w:t>
+            </w:r>
+          </w:p>
+        </w:tc>
+        <w:tc>
+          <w:tcPr>
+            <w:tcW w:w="8505" w:type="dxa"/>
+          </w:tcPr>
+          <w:p>
+            <w:pPr>
+              <w:pStyle w:val="Ttulo2"/>
+              <w:numPr>
+                <w:ilvl w:val="0"/>
+                <w:numId w:val="0"/>
+              </w:numPr>
+              <w:cnfStyle w:val="000000100000" w:firstRow="0" w:lastRow="0" w:firstColumn="0" w:lastColumn="0" w:oddVBand="0" w:evenVBand="0" w:oddHBand="1" w:evenHBand="0" w:firstRowFirstColumn="0" w:firstRowLastColumn="0" w:lastRowFirstColumn="0" w:lastRowLastColumn="0"/>
+              <w:rPr>
+                <w:b w:val="0"/>
+                <w:bCs/>
+                <w:sz w:val="20"/>
+                <w:szCs w:val="20"/>
+              </w:rPr>
+            </w:pPr>
+            <w:r>
+              <w:rPr>
+                <w:b w:val="0"/>
+                <w:bCs/>
+                <w:sz w:val="20"/>
+                <w:szCs w:val="20"/>
+              </w:rPr>
+              <w:t>Informar a administração sobre os níveis de stock</w:t>
+            </w:r>
+          </w:p>
+        </w:tc>
+      </w:tr>
+      <w:tr>
+        <w:trPr>
+          <w:trHeight w:val="20"/>
+        </w:trPr>
+        <w:tc>
+          <w:tcPr>
+            <w:cnfStyle w:val="001000000000" w:firstRow="0" w:lastRow="0" w:firstColumn="1" w:lastColumn="0" w:oddVBand="0" w:evenVBand="0" w:oddHBand="0" w:evenHBand="0" w:firstRowFirstColumn="0" w:firstRowLastColumn="0" w:lastRowFirstColumn="0" w:lastRowLastColumn="0"/>
+            <w:tcW w:w="1134" w:type="dxa"/>
+          </w:tcPr>
+          <w:p>
+            <w:pPr>
+              <w:pStyle w:val="Ttulo2"/>
+              <w:numPr>
+                <w:ilvl w:val="0"/>
+                <w:numId w:val="0"/>
+              </w:numPr>
+              <w:rPr>
+                <w:b/>
+                <w:bCs w:val="0"/>
+                <w:sz w:val="20"/>
+                <w:szCs w:val="20"/>
+              </w:rPr>
+            </w:pPr>
+            <w:r>
+              <w:rPr>
+                <w:b/>
+                <w:bCs w:val="0"/>
+                <w:sz w:val="20"/>
+                <w:szCs w:val="20"/>
+              </w:rPr>
+              <w:t>RF8</w:t>
+            </w:r>
+          </w:p>
+        </w:tc>
+        <w:tc>
+          <w:tcPr>
+            <w:tcW w:w="8505" w:type="dxa"/>
+          </w:tcPr>
+          <w:p>
+            <w:pPr>
+              <w:pStyle w:val="Ttulo2"/>
+              <w:numPr>
+                <w:ilvl w:val="0"/>
+                <w:numId w:val="0"/>
+              </w:numPr>
+              <w:cnfStyle w:val="000000000000" w:firstRow="0" w:lastRow="0" w:firstColumn="0" w:lastColumn="0" w:oddVBand="0" w:evenVBand="0" w:oddHBand="0" w:evenHBand="0" w:firstRowFirstColumn="0" w:firstRowLastColumn="0" w:lastRowFirstColumn="0" w:lastRowLastColumn="0"/>
+              <w:rPr>
+                <w:b w:val="0"/>
+                <w:bCs/>
+                <w:sz w:val="20"/>
+                <w:szCs w:val="20"/>
+              </w:rPr>
+            </w:pPr>
+            <w:r>
+              <w:rPr>
+                <w:b w:val="0"/>
+                <w:bCs/>
+                <w:sz w:val="20"/>
+                <w:szCs w:val="20"/>
+              </w:rPr>
+              <w:t>Informar a administração sobre a receção de produtos</w:t>
+            </w:r>
+          </w:p>
+        </w:tc>
+      </w:tr>
+      <w:tr>
+        <w:trPr>
+          <w:cnfStyle w:val="000000100000" w:firstRow="0" w:lastRow="0" w:firstColumn="0" w:lastColumn="0" w:oddVBand="0" w:evenVBand="0" w:oddHBand="1" w:evenHBand="0" w:firstRowFirstColumn="0" w:firstRowLastColumn="0" w:lastRowFirstColumn="0" w:lastRowLastColumn="0"/>
+          <w:trHeight w:val="20"/>
+        </w:trPr>
+        <w:tc>
+          <w:tcPr>
+            <w:cnfStyle w:val="001000000000" w:firstRow="0" w:lastRow="0" w:firstColumn="1" w:lastColumn="0" w:oddVBand="0" w:evenVBand="0" w:oddHBand="0" w:evenHBand="0" w:firstRowFirstColumn="0" w:firstRowLastColumn="0" w:lastRowFirstColumn="0" w:lastRowLastColumn="0"/>
+            <w:tcW w:w="1134" w:type="dxa"/>
+          </w:tcPr>
+          <w:p>
+            <w:pPr>
+              <w:pStyle w:val="Ttulo2"/>
+              <w:numPr>
+                <w:ilvl w:val="0"/>
+                <w:numId w:val="0"/>
+              </w:numPr>
+              <w:rPr>
+                <w:b/>
+                <w:bCs w:val="0"/>
+                <w:sz w:val="20"/>
+                <w:szCs w:val="20"/>
+              </w:rPr>
+            </w:pPr>
+            <w:r>
+              <w:rPr>
+                <w:b/>
+                <w:bCs w:val="0"/>
+                <w:sz w:val="20"/>
+                <w:szCs w:val="20"/>
+              </w:rPr>
+              <w:t>RF9</w:t>
+            </w:r>
+          </w:p>
+        </w:tc>
+        <w:tc>
+          <w:tcPr>
+            <w:tcW w:w="8505" w:type="dxa"/>
+          </w:tcPr>
+          <w:p>
+            <w:pPr>
+              <w:pStyle w:val="Ttulo2"/>
+              <w:numPr>
+                <w:ilvl w:val="0"/>
+                <w:numId w:val="0"/>
+              </w:numPr>
+              <w:cnfStyle w:val="000000100000" w:firstRow="0" w:lastRow="0" w:firstColumn="0" w:lastColumn="0" w:oddVBand="0" w:evenVBand="0" w:oddHBand="1" w:evenHBand="0" w:firstRowFirstColumn="0" w:firstRowLastColumn="0" w:lastRowFirstColumn="0" w:lastRowLastColumn="0"/>
+              <w:rPr>
+                <w:b w:val="0"/>
+                <w:bCs/>
+                <w:sz w:val="20"/>
+                <w:szCs w:val="20"/>
+              </w:rPr>
+            </w:pPr>
+            <w:r>
+              <w:rPr>
+                <w:b w:val="0"/>
+                <w:bCs/>
+                <w:sz w:val="20"/>
+                <w:szCs w:val="20"/>
+              </w:rPr>
+              <w:t>Disponibilizar aos diferentes serviços hospitalares sobre disponibilidade de produtos em diferentes serviços hospitalares em caso de roturas de stock nos mesmos</w:t>
+            </w:r>
+          </w:p>
+        </w:tc>
+      </w:tr>
+      <w:tr>
+        <w:trPr>
+          <w:trHeight w:val="20"/>
+        </w:trPr>
+        <w:tc>
+          <w:tcPr>
+            <w:cnfStyle w:val="001000000000" w:firstRow="0" w:lastRow="0" w:firstColumn="1" w:lastColumn="0" w:oddVBand="0" w:evenVBand="0" w:oddHBand="0" w:evenHBand="0" w:firstRowFirstColumn="0" w:firstRowLastColumn="0" w:lastRowFirstColumn="0" w:lastRowLastColumn="0"/>
+            <w:tcW w:w="9639" w:type="dxa"/>
+            <w:gridSpan w:val="2"/>
+          </w:tcPr>
+          <w:p>
+            <w:pPr>
+              <w:pStyle w:val="Ttulo2"/>
+              <w:numPr>
+                <w:ilvl w:val="0"/>
+                <w:numId w:val="0"/>
+              </w:numPr>
+              <w:rPr>
+                <w:b/>
+                <w:bCs w:val="0"/>
+                <w:sz w:val="20"/>
+                <w:szCs w:val="20"/>
+              </w:rPr>
+            </w:pPr>
+            <w:r>
+              <w:rPr>
+                <w:b/>
+                <w:bCs w:val="0"/>
+                <w:sz w:val="20"/>
+                <w:szCs w:val="20"/>
+              </w:rPr>
+              <w:t>Administração Hospitalar</w:t>
+            </w:r>
+          </w:p>
+        </w:tc>
+      </w:tr>
+      <w:tr>
+        <w:trPr>
+          <w:cnfStyle w:val="000000100000" w:firstRow="0" w:lastRow="0" w:firstColumn="0" w:lastColumn="0" w:oddVBand="0" w:evenVBand="0" w:oddHBand="1" w:evenHBand="0" w:firstRowFirstColumn="0" w:firstRowLastColumn="0" w:lastRowFirstColumn="0" w:lastRowLastColumn="0"/>
+          <w:trHeight w:val="20"/>
+        </w:trPr>
+        <w:tc>
+          <w:tcPr>
+            <w:cnfStyle w:val="001000000000" w:firstRow="0" w:lastRow="0" w:firstColumn="1" w:lastColumn="0" w:oddVBand="0" w:evenVBand="0" w:oddHBand="0" w:evenHBand="0" w:firstRowFirstColumn="0" w:firstRowLastColumn="0" w:lastRowFirstColumn="0" w:lastRowLastColumn="0"/>
+            <w:tcW w:w="1134" w:type="dxa"/>
+          </w:tcPr>
+          <w:p>
+            <w:pPr>
+              <w:pStyle w:val="Ttulo2"/>
+              <w:numPr>
+                <w:ilvl w:val="0"/>
+                <w:numId w:val="0"/>
+              </w:numPr>
+              <w:rPr>
+                <w:b/>
+                <w:bCs w:val="0"/>
+                <w:sz w:val="20"/>
+                <w:szCs w:val="20"/>
+              </w:rPr>
+            </w:pPr>
+            <w:r>
+              <w:rPr>
+                <w:b/>
+                <w:bCs w:val="0"/>
+                <w:sz w:val="20"/>
+                <w:szCs w:val="20"/>
+              </w:rPr>
+              <w:t>RF10</w:t>
+            </w:r>
+          </w:p>
+        </w:tc>
+        <w:tc>
+          <w:tcPr>
+            <w:tcW w:w="8505" w:type="dxa"/>
+          </w:tcPr>
+          <w:p>
+            <w:pPr>
+              <w:pStyle w:val="Ttulo2"/>
+              <w:numPr>
+                <w:ilvl w:val="0"/>
+                <w:numId w:val="0"/>
+              </w:numPr>
+              <w:cnfStyle w:val="000000100000" w:firstRow="0" w:lastRow="0" w:firstColumn="0" w:lastColumn="0" w:oddVBand="0" w:evenVBand="0" w:oddHBand="1" w:evenHBand="0" w:firstRowFirstColumn="0" w:firstRowLastColumn="0" w:lastRowFirstColumn="0" w:lastRowLastColumn="0"/>
+              <w:rPr>
+                <w:b w:val="0"/>
+                <w:bCs/>
+                <w:sz w:val="20"/>
+                <w:szCs w:val="20"/>
+              </w:rPr>
+            </w:pPr>
+            <w:r>
+              <w:rPr>
+                <w:b w:val="0"/>
+                <w:bCs/>
+                <w:sz w:val="20"/>
+                <w:szCs w:val="20"/>
+              </w:rPr>
+              <w:t>Receber alertas da farmácia sobre níveis críticos de stock</w:t>
+            </w:r>
+          </w:p>
+        </w:tc>
+      </w:tr>
+      <w:tr>
+        <w:trPr>
+          <w:trHeight w:val="20"/>
+        </w:trPr>
+        <w:tc>
+          <w:tcPr>
+            <w:cnfStyle w:val="001000000000" w:firstRow="0" w:lastRow="0" w:firstColumn="1" w:lastColumn="0" w:oddVBand="0" w:evenVBand="0" w:oddHBand="0" w:evenHBand="0" w:firstRowFirstColumn="0" w:firstRowLastColumn="0" w:lastRowFirstColumn="0" w:lastRowLastColumn="0"/>
+            <w:tcW w:w="1134" w:type="dxa"/>
+          </w:tcPr>
+          <w:p>
+            <w:pPr>
+              <w:pStyle w:val="Ttulo2"/>
+              <w:numPr>
+                <w:ilvl w:val="0"/>
+                <w:numId w:val="0"/>
+              </w:numPr>
+              <w:rPr>
+                <w:b/>
+                <w:bCs w:val="0"/>
+                <w:sz w:val="20"/>
+                <w:szCs w:val="20"/>
+              </w:rPr>
+            </w:pPr>
+            <w:r>
+              <w:rPr>
+                <w:b/>
+                <w:bCs w:val="0"/>
+                <w:sz w:val="20"/>
+                <w:szCs w:val="20"/>
+              </w:rPr>
+              <w:t>RF11</w:t>
+            </w:r>
+          </w:p>
+        </w:tc>
+        <w:tc>
+          <w:tcPr>
+            <w:tcW w:w="8505" w:type="dxa"/>
+          </w:tcPr>
+          <w:p>
+            <w:pPr>
+              <w:pStyle w:val="Ttulo2"/>
+              <w:numPr>
+                <w:ilvl w:val="0"/>
+                <w:numId w:val="0"/>
+              </w:numPr>
+              <w:cnfStyle w:val="000000000000" w:firstRow="0" w:lastRow="0" w:firstColumn="0" w:lastColumn="0" w:oddVBand="0" w:evenVBand="0" w:oddHBand="0" w:evenHBand="0" w:firstRowFirstColumn="0" w:firstRowLastColumn="0" w:lastRowFirstColumn="0" w:lastRowLastColumn="0"/>
+              <w:rPr>
+                <w:b w:val="0"/>
+                <w:bCs/>
+                <w:sz w:val="20"/>
+                <w:szCs w:val="20"/>
+              </w:rPr>
+            </w:pPr>
+            <w:r>
+              <w:rPr>
+                <w:b w:val="0"/>
+                <w:bCs/>
+                <w:sz w:val="20"/>
+                <w:szCs w:val="20"/>
+              </w:rPr>
+              <w:t>Aprovar encomendas de novos medicamentos a partir de alertas ou requisições da farmácia</w:t>
+            </w:r>
+          </w:p>
+        </w:tc>
+      </w:tr>
+      <w:tr>
+        <w:trPr>
+          <w:cnfStyle w:val="000000100000" w:firstRow="0" w:lastRow="0" w:firstColumn="0" w:lastColumn="0" w:oddVBand="0" w:evenVBand="0" w:oddHBand="1" w:evenHBand="0" w:firstRowFirstColumn="0" w:firstRowLastColumn="0" w:lastRowFirstColumn="0" w:lastRowLastColumn="0"/>
+          <w:trHeight w:val="20"/>
+        </w:trPr>
+        <w:tc>
+          <w:tcPr>
+            <w:cnfStyle w:val="001000000000" w:firstRow="0" w:lastRow="0" w:firstColumn="1" w:lastColumn="0" w:oddVBand="0" w:evenVBand="0" w:oddHBand="0" w:evenHBand="0" w:firstRowFirstColumn="0" w:firstRowLastColumn="0" w:lastRowFirstColumn="0" w:lastRowLastColumn="0"/>
+            <w:tcW w:w="1134" w:type="dxa"/>
+          </w:tcPr>
+          <w:p>
+            <w:pPr>
+              <w:pStyle w:val="Ttulo2"/>
+              <w:numPr>
+                <w:ilvl w:val="0"/>
+                <w:numId w:val="0"/>
+              </w:numPr>
+              <w:rPr>
+                <w:b/>
+                <w:bCs w:val="0"/>
+                <w:sz w:val="20"/>
+                <w:szCs w:val="20"/>
+              </w:rPr>
+            </w:pPr>
+            <w:r>
+              <w:rPr>
+                <w:b/>
+                <w:bCs w:val="0"/>
+                <w:sz w:val="20"/>
+                <w:szCs w:val="20"/>
+              </w:rPr>
+              <w:t>RF12</w:t>
+            </w:r>
+          </w:p>
+        </w:tc>
+        <w:tc>
+          <w:tcPr>
+            <w:tcW w:w="8505" w:type="dxa"/>
+          </w:tcPr>
+          <w:p>
+            <w:pPr>
+              <w:pStyle w:val="Ttulo2"/>
+              <w:numPr>
+                <w:ilvl w:val="0"/>
+                <w:numId w:val="0"/>
+              </w:numPr>
+              <w:cnfStyle w:val="000000100000" w:firstRow="0" w:lastRow="0" w:firstColumn="0" w:lastColumn="0" w:oddVBand="0" w:evenVBand="0" w:oddHBand="1" w:evenHBand="0" w:firstRowFirstColumn="0" w:firstRowLastColumn="0" w:lastRowFirstColumn="0" w:lastRowLastColumn="0"/>
+              <w:rPr>
+                <w:b w:val="0"/>
+                <w:bCs/>
+                <w:sz w:val="20"/>
+                <w:szCs w:val="20"/>
+              </w:rPr>
+            </w:pPr>
+            <w:r>
+              <w:rPr>
+                <w:b w:val="0"/>
+                <w:bCs/>
+                <w:sz w:val="20"/>
+                <w:szCs w:val="20"/>
+              </w:rPr>
+              <w:t>Receber alertas sobre a receção de produtos da farmácia</w:t>
+            </w:r>
+          </w:p>
+        </w:tc>
+      </w:tr>
+      <w:tr>
+        <w:trPr>
+          <w:trHeight w:val="20"/>
+        </w:trPr>
+        <w:tc>
+          <w:tcPr>
+            <w:cnfStyle w:val="001000000000" w:firstRow="0" w:lastRow="0" w:firstColumn="1" w:lastColumn="0" w:oddVBand="0" w:evenVBand="0" w:oddHBand="0" w:evenHBand="0" w:firstRowFirstColumn="0" w:firstRowLastColumn="0" w:lastRowFirstColumn="0" w:lastRowLastColumn="0"/>
+            <w:tcW w:w="1134" w:type="dxa"/>
+          </w:tcPr>
+          <w:p>
+            <w:pPr>
+              <w:pStyle w:val="Ttulo2"/>
+              <w:numPr>
+                <w:ilvl w:val="0"/>
+                <w:numId w:val="0"/>
+              </w:numPr>
+              <w:rPr>
+                <w:b/>
+                <w:bCs w:val="0"/>
+                <w:sz w:val="20"/>
+                <w:szCs w:val="20"/>
+              </w:rPr>
+            </w:pPr>
+            <w:r>
+              <w:rPr>
+                <w:b/>
+                <w:bCs w:val="0"/>
+                <w:sz w:val="20"/>
+                <w:szCs w:val="20"/>
+              </w:rPr>
+              <w:t>RF13</w:t>
+            </w:r>
+          </w:p>
+        </w:tc>
+        <w:tc>
+          <w:tcPr>
+            <w:tcW w:w="8505" w:type="dxa"/>
+          </w:tcPr>
+          <w:p>
+            <w:pPr>
+              <w:pStyle w:val="Ttulo2"/>
+              <w:numPr>
+                <w:ilvl w:val="0"/>
+                <w:numId w:val="0"/>
+              </w:numPr>
+              <w:cnfStyle w:val="000000000000" w:firstRow="0" w:lastRow="0" w:firstColumn="0" w:lastColumn="0" w:oddVBand="0" w:evenVBand="0" w:oddHBand="0" w:evenHBand="0" w:firstRowFirstColumn="0" w:firstRowLastColumn="0" w:lastRowFirstColumn="0" w:lastRowLastColumn="0"/>
+              <w:rPr>
+                <w:b w:val="0"/>
+                <w:bCs/>
+                <w:sz w:val="20"/>
+                <w:szCs w:val="20"/>
+              </w:rPr>
+            </w:pPr>
+            <w:r>
+              <w:rPr>
+                <w:b w:val="0"/>
+                <w:bCs/>
+                <w:sz w:val="20"/>
+                <w:szCs w:val="20"/>
+              </w:rPr>
+              <w:t>Possibilitar um alerta para informar a farmácia de uma requisição de produtos aos fornecedores</w:t>
+            </w:r>
+          </w:p>
+        </w:tc>
+      </w:tr>
+      <w:tr>
+        <w:trPr>
+          <w:cnfStyle w:val="000000100000" w:firstRow="0" w:lastRow="0" w:firstColumn="0" w:lastColumn="0" w:oddVBand="0" w:evenVBand="0" w:oddHBand="1" w:evenHBand="0" w:firstRowFirstColumn="0" w:firstRowLastColumn="0" w:lastRowFirstColumn="0" w:lastRowLastColumn="0"/>
+          <w:trHeight w:val="20"/>
+        </w:trPr>
+        <w:tc>
+          <w:tcPr>
+            <w:cnfStyle w:val="001000000000" w:firstRow="0" w:lastRow="0" w:firstColumn="1" w:lastColumn="0" w:oddVBand="0" w:evenVBand="0" w:oddHBand="0" w:evenHBand="0" w:firstRowFirstColumn="0" w:firstRowLastColumn="0" w:lastRowFirstColumn="0" w:lastRowLastColumn="0"/>
+            <w:tcW w:w="1134" w:type="dxa"/>
+          </w:tcPr>
+          <w:p>
+            <w:pPr>
+              <w:pStyle w:val="Ttulo2"/>
+              <w:numPr>
+                <w:ilvl w:val="0"/>
+                <w:numId w:val="0"/>
+              </w:numPr>
+              <w:rPr>
+                <w:b/>
+                <w:bCs w:val="0"/>
+                <w:sz w:val="20"/>
+                <w:szCs w:val="20"/>
+              </w:rPr>
+            </w:pPr>
+            <w:r>
+              <w:rPr>
+                <w:b/>
+                <w:bCs w:val="0"/>
+                <w:sz w:val="20"/>
+                <w:szCs w:val="20"/>
+              </w:rPr>
+              <w:lastRenderedPageBreak/>
+              <w:t>RF14</w:t>
+            </w:r>
+          </w:p>
+        </w:tc>
+        <w:tc>
+          <w:tcPr>
+            <w:tcW w:w="8505" w:type="dxa"/>
+          </w:tcPr>
+          <w:p>
+            <w:pPr>
+              <w:pStyle w:val="Ttulo2"/>
+              <w:numPr>
+                <w:ilvl w:val="0"/>
+                <w:numId w:val="0"/>
+              </w:numPr>
+              <w:cnfStyle w:val="000000100000" w:firstRow="0" w:lastRow="0" w:firstColumn="0" w:lastColumn="0" w:oddVBand="0" w:evenVBand="0" w:oddHBand="1" w:evenHBand="0" w:firstRowFirstColumn="0" w:firstRowLastColumn="0" w:lastRowFirstColumn="0" w:lastRowLastColumn="0"/>
+              <w:rPr>
+                <w:b w:val="0"/>
+                <w:bCs/>
+                <w:sz w:val="20"/>
+                <w:szCs w:val="20"/>
+              </w:rPr>
+            </w:pPr>
+            <w:r>
+              <w:rPr>
+                <w:b w:val="0"/>
+                <w:bCs/>
+                <w:sz w:val="20"/>
+                <w:szCs w:val="20"/>
+              </w:rPr>
+              <w:t>Monitorização do stock global</w:t>
+            </w:r>
+          </w:p>
+        </w:tc>
+      </w:tr>
+      <w:tr>
+        <w:trPr>
+          <w:trHeight w:val="20"/>
+        </w:trPr>
+        <w:tc>
+          <w:tcPr>
+            <w:cnfStyle w:val="001000000000" w:firstRow="0" w:lastRow="0" w:firstColumn="1" w:lastColumn="0" w:oddVBand="0" w:evenVBand="0" w:oddHBand="0" w:evenHBand="0" w:firstRowFirstColumn="0" w:firstRowLastColumn="0" w:lastRowFirstColumn="0" w:lastRowLastColumn="0"/>
+            <w:tcW w:w="1134" w:type="dxa"/>
+          </w:tcPr>
+          <w:p>
+            <w:pPr>
+              <w:pStyle w:val="Ttulo2"/>
+              <w:numPr>
+                <w:ilvl w:val="0"/>
+                <w:numId w:val="0"/>
+              </w:numPr>
+              <w:rPr>
+                <w:b/>
+                <w:bCs w:val="0"/>
+                <w:sz w:val="20"/>
+                <w:szCs w:val="20"/>
+              </w:rPr>
+            </w:pPr>
+            <w:r>
+              <w:rPr>
+                <w:b/>
+                <w:bCs w:val="0"/>
+                <w:sz w:val="20"/>
+                <w:szCs w:val="20"/>
+              </w:rPr>
+              <w:t>RF15</w:t>
+            </w:r>
+          </w:p>
+        </w:tc>
+        <w:tc>
+          <w:tcPr>
+            <w:tcW w:w="8505" w:type="dxa"/>
+          </w:tcPr>
+          <w:p>
+            <w:pPr>
+              <w:pStyle w:val="Ttulo2"/>
+              <w:numPr>
+                <w:ilvl w:val="0"/>
+                <w:numId w:val="0"/>
+              </w:numPr>
+              <w:cnfStyle w:val="000000000000" w:firstRow="0" w:lastRow="0" w:firstColumn="0" w:lastColumn="0" w:oddVBand="0" w:evenVBand="0" w:oddHBand="0" w:evenHBand="0" w:firstRowFirstColumn="0" w:firstRowLastColumn="0" w:lastRowFirstColumn="0" w:lastRowLastColumn="0"/>
+              <w:rPr>
+                <w:b w:val="0"/>
+                <w:bCs/>
+                <w:sz w:val="20"/>
+                <w:szCs w:val="20"/>
+              </w:rPr>
+            </w:pPr>
+            <w:r>
+              <w:rPr>
+                <w:b w:val="0"/>
+                <w:bCs/>
+                <w:sz w:val="20"/>
+                <w:szCs w:val="20"/>
+              </w:rPr>
+              <w:t>Gerar relatórios periódicos sobre o consumo de medicamentos e custos associados</w:t>
+            </w:r>
+          </w:p>
+        </w:tc>
+      </w:tr>
+      <w:tr>
+        <w:trPr>
+          <w:cnfStyle w:val="000000100000" w:firstRow="0" w:lastRow="0" w:firstColumn="0" w:lastColumn="0" w:oddVBand="0" w:evenVBand="0" w:oddHBand="1" w:evenHBand="0" w:firstRowFirstColumn="0" w:firstRowLastColumn="0" w:lastRowFirstColumn="0" w:lastRowLastColumn="0"/>
+          <w:trHeight w:val="20"/>
+        </w:trPr>
+        <w:tc>
+          <w:tcPr>
+            <w:cnfStyle w:val="001000000000" w:firstRow="0" w:lastRow="0" w:firstColumn="1" w:lastColumn="0" w:oddVBand="0" w:evenVBand="0" w:oddHBand="0" w:evenHBand="0" w:firstRowFirstColumn="0" w:firstRowLastColumn="0" w:lastRowFirstColumn="0" w:lastRowLastColumn="0"/>
+            <w:tcW w:w="1134" w:type="dxa"/>
+          </w:tcPr>
+          <w:p>
+            <w:pPr>
+              <w:pStyle w:val="Ttulo2"/>
+              <w:numPr>
+                <w:ilvl w:val="0"/>
+                <w:numId w:val="0"/>
+              </w:numPr>
+              <w:rPr>
+                <w:b/>
+                <w:bCs w:val="0"/>
+                <w:sz w:val="20"/>
+                <w:szCs w:val="20"/>
+              </w:rPr>
+            </w:pPr>
+            <w:r>
+              <w:rPr>
+                <w:b/>
+                <w:bCs w:val="0"/>
+                <w:sz w:val="20"/>
+                <w:szCs w:val="20"/>
+              </w:rPr>
+              <w:t>RF16</w:t>
+            </w:r>
+          </w:p>
+        </w:tc>
+        <w:tc>
+          <w:tcPr>
+            <w:tcW w:w="8505" w:type="dxa"/>
+          </w:tcPr>
+          <w:p>
+            <w:pPr>
+              <w:pStyle w:val="Ttulo2"/>
+              <w:numPr>
+                <w:ilvl w:val="0"/>
+                <w:numId w:val="0"/>
+              </w:numPr>
+              <w:cnfStyle w:val="000000100000" w:firstRow="0" w:lastRow="0" w:firstColumn="0" w:lastColumn="0" w:oddVBand="0" w:evenVBand="0" w:oddHBand="1" w:evenHBand="0" w:firstRowFirstColumn="0" w:firstRowLastColumn="0" w:lastRowFirstColumn="0" w:lastRowLastColumn="0"/>
+              <w:rPr>
+                <w:b w:val="0"/>
+                <w:bCs/>
+                <w:sz w:val="20"/>
+                <w:szCs w:val="20"/>
+              </w:rPr>
+            </w:pPr>
+            <w:r>
+              <w:rPr>
+                <w:b w:val="0"/>
+                <w:bCs/>
+                <w:sz w:val="20"/>
+                <w:szCs w:val="20"/>
+              </w:rPr>
+              <w:t>Permitir uma ferramenta analítica que permita prever necessidades de stock com base em padrões de consumo</w:t>
+            </w:r>
+          </w:p>
+        </w:tc>
+      </w:tr>
+      <w:tr>
+        <w:trPr>
+          <w:trHeight w:val="20"/>
+        </w:trPr>
+        <w:tc>
+          <w:tcPr>
+            <w:cnfStyle w:val="001000000000" w:firstRow="0" w:lastRow="0" w:firstColumn="1" w:lastColumn="0" w:oddVBand="0" w:evenVBand="0" w:oddHBand="0" w:evenHBand="0" w:firstRowFirstColumn="0" w:firstRowLastColumn="0" w:lastRowFirstColumn="0" w:lastRowLastColumn="0"/>
+            <w:tcW w:w="9639" w:type="dxa"/>
+            <w:gridSpan w:val="2"/>
+          </w:tcPr>
+          <w:p>
+            <w:pPr>
+              <w:pStyle w:val="Ttulo2"/>
+              <w:numPr>
+                <w:ilvl w:val="0"/>
+                <w:numId w:val="0"/>
+              </w:numPr>
+              <w:rPr>
+                <w:b/>
+                <w:bCs w:val="0"/>
+                <w:sz w:val="20"/>
+                <w:szCs w:val="20"/>
+              </w:rPr>
+            </w:pPr>
+            <w:r>
+              <w:rPr>
+                <w:b/>
+                <w:bCs w:val="0"/>
+                <w:sz w:val="20"/>
+                <w:szCs w:val="20"/>
+              </w:rPr>
+              <w:t>Serviços Hospitalares</w:t>
+            </w:r>
+          </w:p>
+        </w:tc>
+      </w:tr>
+      <w:tr>
+        <w:trPr>
+          <w:cnfStyle w:val="000000100000" w:firstRow="0" w:lastRow="0" w:firstColumn="0" w:lastColumn="0" w:oddVBand="0" w:evenVBand="0" w:oddHBand="1" w:evenHBand="0" w:firstRowFirstColumn="0" w:firstRowLastColumn="0" w:lastRowFirstColumn="0" w:lastRowLastColumn="0"/>
+          <w:trHeight w:val="20"/>
+        </w:trPr>
+        <w:tc>
+          <w:tcPr>
+            <w:cnfStyle w:val="001000000000" w:firstRow="0" w:lastRow="0" w:firstColumn="1" w:lastColumn="0" w:oddVBand="0" w:evenVBand="0" w:oddHBand="0" w:evenHBand="0" w:firstRowFirstColumn="0" w:firstRowLastColumn="0" w:lastRowFirstColumn="0" w:lastRowLastColumn="0"/>
+            <w:tcW w:w="1134" w:type="dxa"/>
+          </w:tcPr>
+          <w:p>
+            <w:pPr>
+              <w:pStyle w:val="Ttulo2"/>
+              <w:numPr>
+                <w:ilvl w:val="0"/>
+                <w:numId w:val="0"/>
+              </w:numPr>
+              <w:rPr>
+                <w:b/>
+                <w:bCs w:val="0"/>
+                <w:sz w:val="20"/>
+                <w:szCs w:val="20"/>
+              </w:rPr>
+            </w:pPr>
+            <w:r>
+              <w:rPr>
+                <w:b/>
+                <w:bCs w:val="0"/>
+                <w:sz w:val="20"/>
+                <w:szCs w:val="20"/>
+              </w:rPr>
+              <w:t>RF17</w:t>
+            </w:r>
+          </w:p>
+        </w:tc>
+        <w:tc>
+          <w:tcPr>
+            <w:tcW w:w="8505" w:type="dxa"/>
+          </w:tcPr>
+          <w:p>
+            <w:pPr>
+              <w:pStyle w:val="Ttulo2"/>
+              <w:numPr>
+                <w:ilvl w:val="0"/>
+                <w:numId w:val="0"/>
+              </w:numPr>
+              <w:cnfStyle w:val="000000100000" w:firstRow="0" w:lastRow="0" w:firstColumn="0" w:lastColumn="0" w:oddVBand="0" w:evenVBand="0" w:oddHBand="1" w:evenHBand="0" w:firstRowFirstColumn="0" w:firstRowLastColumn="0" w:lastRowFirstColumn="0" w:lastRowLastColumn="0"/>
+              <w:rPr>
+                <w:b w:val="0"/>
+                <w:bCs/>
+                <w:sz w:val="20"/>
+                <w:szCs w:val="20"/>
+              </w:rPr>
+            </w:pPr>
+            <w:r>
+              <w:rPr>
+                <w:b w:val="0"/>
+                <w:bCs/>
+                <w:sz w:val="20"/>
+                <w:szCs w:val="20"/>
+              </w:rPr>
+              <w:t>Disponibilizar entre si produtos que estejam em falta num outro serviço hospitalar</w:t>
+            </w:r>
+          </w:p>
+        </w:tc>
+      </w:tr>
+      <w:tr>
+        <w:trPr>
+          <w:trHeight w:val="20"/>
+        </w:trPr>
+        <w:tc>
+          <w:tcPr>
+            <w:cnfStyle w:val="001000000000" w:firstRow="0" w:lastRow="0" w:firstColumn="1" w:lastColumn="0" w:oddVBand="0" w:evenVBand="0" w:oddHBand="0" w:evenHBand="0" w:firstRowFirstColumn="0" w:firstRowLastColumn="0" w:lastRowFirstColumn="0" w:lastRowLastColumn="0"/>
+            <w:tcW w:w="1134" w:type="dxa"/>
+          </w:tcPr>
+          <w:p>
+            <w:pPr>
+              <w:pStyle w:val="Ttulo2"/>
+              <w:numPr>
+                <w:ilvl w:val="0"/>
+                <w:numId w:val="0"/>
+              </w:numPr>
+              <w:rPr>
+                <w:b/>
+                <w:bCs w:val="0"/>
+                <w:sz w:val="20"/>
+                <w:szCs w:val="20"/>
+              </w:rPr>
+            </w:pPr>
+            <w:r>
+              <w:rPr>
+                <w:b/>
+                <w:bCs w:val="0"/>
+                <w:sz w:val="20"/>
+                <w:szCs w:val="20"/>
+              </w:rPr>
+              <w:t>RF18</w:t>
+            </w:r>
+          </w:p>
+        </w:tc>
+        <w:tc>
+          <w:tcPr>
+            <w:tcW w:w="8505" w:type="dxa"/>
+          </w:tcPr>
+          <w:p>
+            <w:pPr>
+              <w:pStyle w:val="Ttulo2"/>
+              <w:numPr>
+                <w:ilvl w:val="0"/>
+                <w:numId w:val="0"/>
+              </w:numPr>
+              <w:cnfStyle w:val="000000000000" w:firstRow="0" w:lastRow="0" w:firstColumn="0" w:lastColumn="0" w:oddVBand="0" w:evenVBand="0" w:oddHBand="0" w:evenHBand="0" w:firstRowFirstColumn="0" w:firstRowLastColumn="0" w:lastRowFirstColumn="0" w:lastRowLastColumn="0"/>
+              <w:rPr>
+                <w:b w:val="0"/>
+                <w:bCs/>
+                <w:sz w:val="20"/>
+                <w:szCs w:val="20"/>
+              </w:rPr>
+            </w:pPr>
+            <w:r>
+              <w:rPr>
+                <w:b w:val="0"/>
+                <w:bCs/>
+                <w:sz w:val="20"/>
+                <w:szCs w:val="20"/>
+              </w:rPr>
+              <w:t>Devolver produtos previamente requisitados de outros serviços hospitalares</w:t>
+            </w:r>
+          </w:p>
+        </w:tc>
+      </w:tr>
+      <w:tr>
+        <w:trPr>
+          <w:cnfStyle w:val="000000100000" w:firstRow="0" w:lastRow="0" w:firstColumn="0" w:lastColumn="0" w:oddVBand="0" w:evenVBand="0" w:oddHBand="1" w:evenHBand="0" w:firstRowFirstColumn="0" w:firstRowLastColumn="0" w:lastRowFirstColumn="0" w:lastRowLastColumn="0"/>
+          <w:trHeight w:val="20"/>
+        </w:trPr>
+        <w:tc>
+          <w:tcPr>
+            <w:cnfStyle w:val="001000000000" w:firstRow="0" w:lastRow="0" w:firstColumn="1" w:lastColumn="0" w:oddVBand="0" w:evenVBand="0" w:oddHBand="0" w:evenHBand="0" w:firstRowFirstColumn="0" w:firstRowLastColumn="0" w:lastRowFirstColumn="0" w:lastRowLastColumn="0"/>
+            <w:tcW w:w="1134" w:type="dxa"/>
+          </w:tcPr>
+          <w:p>
+            <w:pPr>
+              <w:pStyle w:val="Ttulo2"/>
+              <w:numPr>
+                <w:ilvl w:val="0"/>
+                <w:numId w:val="0"/>
+              </w:numPr>
+              <w:rPr>
+                <w:b/>
+                <w:bCs w:val="0"/>
+                <w:sz w:val="20"/>
+                <w:szCs w:val="20"/>
+              </w:rPr>
+            </w:pPr>
+            <w:r>
+              <w:rPr>
+                <w:b/>
+                <w:bCs w:val="0"/>
+                <w:sz w:val="20"/>
+                <w:szCs w:val="20"/>
+              </w:rPr>
+              <w:t>RF19</w:t>
+            </w:r>
+          </w:p>
+        </w:tc>
+        <w:tc>
+          <w:tcPr>
+            <w:tcW w:w="8505" w:type="dxa"/>
+          </w:tcPr>
+          <w:p>
+            <w:pPr>
+              <w:pStyle w:val="Ttulo2"/>
+              <w:numPr>
+                <w:ilvl w:val="0"/>
+                <w:numId w:val="0"/>
+              </w:numPr>
+              <w:cnfStyle w:val="000000100000" w:firstRow="0" w:lastRow="0" w:firstColumn="0" w:lastColumn="0" w:oddVBand="0" w:evenVBand="0" w:oddHBand="1" w:evenHBand="0" w:firstRowFirstColumn="0" w:firstRowLastColumn="0" w:lastRowFirstColumn="0" w:lastRowLastColumn="0"/>
+              <w:rPr>
+                <w:b w:val="0"/>
+                <w:bCs/>
+                <w:sz w:val="20"/>
+                <w:szCs w:val="20"/>
+              </w:rPr>
+            </w:pPr>
+            <w:r>
+              <w:rPr>
+                <w:b w:val="0"/>
+                <w:bCs/>
+                <w:sz w:val="20"/>
+                <w:szCs w:val="20"/>
+              </w:rPr>
+              <w:t>Aceder a quais produtos estão disponíveis em qualquer serviço hospitalar para fazer requisição</w:t>
+            </w:r>
+          </w:p>
+        </w:tc>
+      </w:tr>
+      <w:tr>
+        <w:trPr>
+          <w:trHeight w:val="20"/>
+        </w:trPr>
+        <w:tc>
+          <w:tcPr>
+            <w:cnfStyle w:val="001000000000" w:firstRow="0" w:lastRow="0" w:firstColumn="1" w:lastColumn="0" w:oddVBand="0" w:evenVBand="0" w:oddHBand="0" w:evenHBand="0" w:firstRowFirstColumn="0" w:firstRowLastColumn="0" w:lastRowFirstColumn="0" w:lastRowLastColumn="0"/>
+            <w:tcW w:w="1134" w:type="dxa"/>
+          </w:tcPr>
+          <w:p>
+            <w:pPr>
+              <w:pStyle w:val="Ttulo2"/>
+              <w:numPr>
+                <w:ilvl w:val="0"/>
+                <w:numId w:val="0"/>
+              </w:numPr>
+              <w:rPr>
+                <w:b/>
+                <w:bCs w:val="0"/>
+                <w:sz w:val="20"/>
+                <w:szCs w:val="20"/>
+              </w:rPr>
+            </w:pPr>
+            <w:r>
+              <w:rPr>
+                <w:b/>
+                <w:bCs w:val="0"/>
+                <w:sz w:val="20"/>
+                <w:szCs w:val="20"/>
+              </w:rPr>
+              <w:t>RF20</w:t>
+            </w:r>
+          </w:p>
+        </w:tc>
+        <w:tc>
+          <w:tcPr>
+            <w:tcW w:w="8505" w:type="dxa"/>
+          </w:tcPr>
+          <w:p>
+            <w:pPr>
+              <w:pStyle w:val="Ttulo2"/>
+              <w:numPr>
+                <w:ilvl w:val="0"/>
+                <w:numId w:val="0"/>
+              </w:numPr>
+              <w:cnfStyle w:val="000000000000" w:firstRow="0" w:lastRow="0" w:firstColumn="0" w:lastColumn="0" w:oddVBand="0" w:evenVBand="0" w:oddHBand="0" w:evenHBand="0" w:firstRowFirstColumn="0" w:firstRowLastColumn="0" w:lastRowFirstColumn="0" w:lastRowLastColumn="0"/>
+              <w:rPr>
+                <w:b w:val="0"/>
+                <w:bCs/>
+                <w:sz w:val="20"/>
+                <w:szCs w:val="20"/>
+              </w:rPr>
+            </w:pPr>
+            <w:r>
+              <w:rPr>
+                <w:b w:val="0"/>
+                <w:bCs/>
+                <w:sz w:val="20"/>
+                <w:szCs w:val="20"/>
+              </w:rPr>
+              <w:t>Aceder ao estado das suas requisições</w:t>
+            </w:r>
+          </w:p>
+        </w:tc>
+      </w:tr>
+      <w:tr>
+        <w:trPr>
+          <w:cnfStyle w:val="000000100000" w:firstRow="0" w:lastRow="0" w:firstColumn="0" w:lastColumn="0" w:oddVBand="0" w:evenVBand="0" w:oddHBand="1" w:evenHBand="0" w:firstRowFirstColumn="0" w:firstRowLastColumn="0" w:lastRowFirstColumn="0" w:lastRowLastColumn="0"/>
+          <w:trHeight w:val="20"/>
+        </w:trPr>
+        <w:tc>
+          <w:tcPr>
+            <w:cnfStyle w:val="001000000000" w:firstRow="0" w:lastRow="0" w:firstColumn="1" w:lastColumn="0" w:oddVBand="0" w:evenVBand="0" w:oddHBand="0" w:evenHBand="0" w:firstRowFirstColumn="0" w:firstRowLastColumn="0" w:lastRowFirstColumn="0" w:lastRowLastColumn="0"/>
+            <w:tcW w:w="1134" w:type="dxa"/>
+          </w:tcPr>
+          <w:p>
+            <w:pPr>
+              <w:pStyle w:val="Ttulo2"/>
+              <w:numPr>
+                <w:ilvl w:val="0"/>
+                <w:numId w:val="0"/>
+              </w:numPr>
+              <w:rPr>
+                <w:b/>
+                <w:bCs w:val="0"/>
+                <w:sz w:val="20"/>
+                <w:szCs w:val="20"/>
+              </w:rPr>
+            </w:pPr>
+            <w:r>
+              <w:rPr>
+                <w:b/>
+                <w:bCs w:val="0"/>
+                <w:sz w:val="20"/>
+                <w:szCs w:val="20"/>
+              </w:rPr>
+              <w:t>RF21</w:t>
+            </w:r>
+          </w:p>
+        </w:tc>
+        <w:tc>
+          <w:tcPr>
+            <w:tcW w:w="8505" w:type="dxa"/>
+          </w:tcPr>
+          <w:p>
+            <w:pPr>
+              <w:pStyle w:val="Ttulo2"/>
+              <w:numPr>
+                <w:ilvl w:val="0"/>
+                <w:numId w:val="0"/>
+              </w:numPr>
+              <w:cnfStyle w:val="000000100000" w:firstRow="0" w:lastRow="0" w:firstColumn="0" w:lastColumn="0" w:oddVBand="0" w:evenVBand="0" w:oddHBand="1" w:evenHBand="0" w:firstRowFirstColumn="0" w:firstRowLastColumn="0" w:lastRowFirstColumn="0" w:lastRowLastColumn="0"/>
+              <w:rPr>
+                <w:b w:val="0"/>
+                <w:bCs/>
+                <w:sz w:val="20"/>
+                <w:szCs w:val="20"/>
+              </w:rPr>
+            </w:pPr>
+            <w:r>
+              <w:rPr>
+                <w:b w:val="0"/>
+                <w:bCs/>
+                <w:sz w:val="20"/>
+                <w:szCs w:val="20"/>
+              </w:rPr>
+              <w:t>Aceder ao histórico de consumo</w:t>
+            </w:r>
+          </w:p>
+        </w:tc>
+      </w:tr>
+      <w:tr>
+        <w:trPr>
+          <w:trHeight w:val="20"/>
+        </w:trPr>
+        <w:tc>
+          <w:tcPr>
+            <w:cnfStyle w:val="001000000000" w:firstRow="0" w:lastRow="0" w:firstColumn="1" w:lastColumn="0" w:oddVBand="0" w:evenVBand="0" w:oddHBand="0" w:evenHBand="0" w:firstRowFirstColumn="0" w:firstRowLastColumn="0" w:lastRowFirstColumn="0" w:lastRowLastColumn="0"/>
+            <w:tcW w:w="1134" w:type="dxa"/>
+          </w:tcPr>
+          <w:p>
+            <w:pPr>
+              <w:pStyle w:val="Ttulo2"/>
+              <w:numPr>
+                <w:ilvl w:val="0"/>
+                <w:numId w:val="0"/>
+              </w:numPr>
+              <w:rPr>
+                <w:b/>
+                <w:bCs w:val="0"/>
+                <w:sz w:val="20"/>
+                <w:szCs w:val="20"/>
+              </w:rPr>
+            </w:pPr>
+            <w:r>
+              <w:rPr>
+                <w:b/>
+                <w:bCs w:val="0"/>
+                <w:sz w:val="20"/>
+                <w:szCs w:val="20"/>
+              </w:rPr>
+              <w:t>RF22</w:t>
+            </w:r>
+          </w:p>
+        </w:tc>
+        <w:tc>
+          <w:tcPr>
+            <w:tcW w:w="8505" w:type="dxa"/>
+          </w:tcPr>
+          <w:p>
+            <w:pPr>
+              <w:pStyle w:val="Ttulo2"/>
+              <w:numPr>
+                <w:ilvl w:val="0"/>
+                <w:numId w:val="0"/>
+              </w:numPr>
+              <w:cnfStyle w:val="000000000000" w:firstRow="0" w:lastRow="0" w:firstColumn="0" w:lastColumn="0" w:oddVBand="0" w:evenVBand="0" w:oddHBand="0" w:evenHBand="0" w:firstRowFirstColumn="0" w:firstRowLastColumn="0" w:lastRowFirstColumn="0" w:lastRowLastColumn="0"/>
+              <w:rPr>
+                <w:b w:val="0"/>
+                <w:bCs/>
+                <w:sz w:val="20"/>
+                <w:szCs w:val="20"/>
+              </w:rPr>
+            </w:pPr>
+            <w:r>
+              <w:rPr>
+                <w:b w:val="0"/>
+                <w:bCs/>
+                <w:sz w:val="20"/>
+                <w:szCs w:val="20"/>
+              </w:rPr>
+              <w:t>Comunicar facilmente com outros serviços hospitalares</w:t>
+            </w:r>
+          </w:p>
+        </w:tc>
+      </w:tr>
+      <w:tr>
+        <w:trPr>
+          <w:cnfStyle w:val="000000100000" w:firstRow="0" w:lastRow="0" w:firstColumn="0" w:lastColumn="0" w:oddVBand="0" w:evenVBand="0" w:oddHBand="1" w:evenHBand="0" w:firstRowFirstColumn="0" w:firstRowLastColumn="0" w:lastRowFirstColumn="0" w:lastRowLastColumn="0"/>
+          <w:trHeight w:val="20"/>
+        </w:trPr>
+        <w:tc>
+          <w:tcPr>
+            <w:cnfStyle w:val="001000000000" w:firstRow="0" w:lastRow="0" w:firstColumn="1" w:lastColumn="0" w:oddVBand="0" w:evenVBand="0" w:oddHBand="0" w:evenHBand="0" w:firstRowFirstColumn="0" w:firstRowLastColumn="0" w:lastRowFirstColumn="0" w:lastRowLastColumn="0"/>
+            <w:tcW w:w="9639" w:type="dxa"/>
+            <w:gridSpan w:val="2"/>
+          </w:tcPr>
+          <w:p>
+            <w:pPr>
+              <w:pStyle w:val="Ttulo2"/>
+              <w:numPr>
+                <w:ilvl w:val="0"/>
+                <w:numId w:val="0"/>
+              </w:numPr>
+              <w:rPr>
+                <w:b/>
+                <w:bCs w:val="0"/>
+                <w:sz w:val="20"/>
+                <w:szCs w:val="20"/>
+              </w:rPr>
+            </w:pPr>
+            <w:r>
+              <w:rPr>
+                <w:b/>
+                <w:bCs w:val="0"/>
+                <w:sz w:val="20"/>
+                <w:szCs w:val="20"/>
+              </w:rPr>
+              <w:t>Fornecedores</w:t>
+            </w:r>
+          </w:p>
+        </w:tc>
+      </w:tr>
+      <w:tr>
+        <w:trPr>
+          <w:trHeight w:val="20"/>
+        </w:trPr>
+        <w:tc>
+          <w:tcPr>
+            <w:cnfStyle w:val="001000000000" w:firstRow="0" w:lastRow="0" w:firstColumn="1" w:lastColumn="0" w:oddVBand="0" w:evenVBand="0" w:oddHBand="0" w:evenHBand="0" w:firstRowFirstColumn="0" w:firstRowLastColumn="0" w:lastRowFirstColumn="0" w:lastRowLastColumn="0"/>
+            <w:tcW w:w="1134" w:type="dxa"/>
+          </w:tcPr>
+          <w:p>
+            <w:pPr>
+              <w:pStyle w:val="Ttulo2"/>
+              <w:numPr>
+                <w:ilvl w:val="0"/>
+                <w:numId w:val="0"/>
+              </w:numPr>
+              <w:rPr>
+                <w:b/>
+                <w:bCs w:val="0"/>
+                <w:sz w:val="20"/>
+                <w:szCs w:val="20"/>
+              </w:rPr>
+            </w:pPr>
+            <w:r>
+              <w:rPr>
+                <w:b/>
+                <w:bCs w:val="0"/>
+                <w:sz w:val="20"/>
+                <w:szCs w:val="20"/>
+              </w:rPr>
+              <w:t>RF23</w:t>
+            </w:r>
+          </w:p>
+        </w:tc>
+        <w:tc>
+          <w:tcPr>
+            <w:tcW w:w="8505" w:type="dxa"/>
+          </w:tcPr>
+          <w:p>
+            <w:pPr>
+              <w:pStyle w:val="Ttulo2"/>
+              <w:numPr>
+                <w:ilvl w:val="0"/>
+                <w:numId w:val="0"/>
+              </w:numPr>
+              <w:cnfStyle w:val="000000000000" w:firstRow="0" w:lastRow="0" w:firstColumn="0" w:lastColumn="0" w:oddVBand="0" w:evenVBand="0" w:oddHBand="0" w:evenHBand="0" w:firstRowFirstColumn="0" w:firstRowLastColumn="0" w:lastRowFirstColumn="0" w:lastRowLastColumn="0"/>
+              <w:rPr>
+                <w:b w:val="0"/>
+                <w:bCs/>
+                <w:sz w:val="20"/>
+                <w:szCs w:val="20"/>
+              </w:rPr>
+            </w:pPr>
+            <w:proofErr w:type="spellStart"/>
+            <w:r>
+              <w:rPr>
+                <w:b w:val="0"/>
+                <w:bCs/>
+                <w:sz w:val="20"/>
+                <w:szCs w:val="20"/>
+              </w:rPr>
+              <w:t>Disponibilzar</w:t>
+            </w:r>
+            <w:proofErr w:type="spellEnd"/>
+            <w:r>
+              <w:rPr>
+                <w:b w:val="0"/>
+                <w:bCs/>
+                <w:sz w:val="20"/>
+                <w:szCs w:val="20"/>
+              </w:rPr>
+              <w:t xml:space="preserve"> uma plataforma para que as farmácias tenham acesso a informação sobre medicamentos</w:t>
+            </w:r>
+          </w:p>
+        </w:tc>
+      </w:tr>
+      <w:tr>
+        <w:trPr>
+          <w:cnfStyle w:val="000000100000" w:firstRow="0" w:lastRow="0" w:firstColumn="0" w:lastColumn="0" w:oddVBand="0" w:evenVBand="0" w:oddHBand="1" w:evenHBand="0" w:firstRowFirstColumn="0" w:firstRowLastColumn="0" w:lastRowFirstColumn="0" w:lastRowLastColumn="0"/>
+          <w:trHeight w:val="20"/>
+        </w:trPr>
+        <w:tc>
+          <w:tcPr>
+            <w:cnfStyle w:val="001000000000" w:firstRow="0" w:lastRow="0" w:firstColumn="1" w:lastColumn="0" w:oddVBand="0" w:evenVBand="0" w:oddHBand="0" w:evenHBand="0" w:firstRowFirstColumn="0" w:firstRowLastColumn="0" w:lastRowFirstColumn="0" w:lastRowLastColumn="0"/>
+            <w:tcW w:w="1134" w:type="dxa"/>
+          </w:tcPr>
+          <w:p>
+            <w:pPr>
+              <w:pStyle w:val="Ttulo2"/>
+              <w:numPr>
+                <w:ilvl w:val="0"/>
+                <w:numId w:val="0"/>
+              </w:numPr>
+              <w:rPr>
+                <w:b/>
+                <w:bCs w:val="0"/>
+                <w:sz w:val="20"/>
+                <w:szCs w:val="20"/>
+              </w:rPr>
+            </w:pPr>
+            <w:r>
+              <w:rPr>
+                <w:b/>
+                <w:bCs w:val="0"/>
+                <w:sz w:val="20"/>
+                <w:szCs w:val="20"/>
+              </w:rPr>
+              <w:t>RF24</w:t>
+            </w:r>
+          </w:p>
+        </w:tc>
+        <w:tc>
+          <w:tcPr>
+            <w:tcW w:w="8505" w:type="dxa"/>
+          </w:tcPr>
+          <w:p>
+            <w:pPr>
+              <w:pStyle w:val="Ttulo2"/>
+              <w:numPr>
+                <w:ilvl w:val="0"/>
+                <w:numId w:val="0"/>
+              </w:numPr>
+              <w:cnfStyle w:val="000000100000" w:firstRow="0" w:lastRow="0" w:firstColumn="0" w:lastColumn="0" w:oddVBand="0" w:evenVBand="0" w:oddHBand="1" w:evenHBand="0" w:firstRowFirstColumn="0" w:firstRowLastColumn="0" w:lastRowFirstColumn="0" w:lastRowLastColumn="0"/>
+              <w:rPr>
+                <w:b w:val="0"/>
+                <w:bCs/>
+                <w:sz w:val="20"/>
+                <w:szCs w:val="20"/>
+              </w:rPr>
+            </w:pPr>
+            <w:r>
+              <w:rPr>
+                <w:b w:val="0"/>
+                <w:bCs/>
+                <w:sz w:val="20"/>
+                <w:szCs w:val="20"/>
+              </w:rPr>
+              <w:t xml:space="preserve">Permitir que sejam colocadas encomendas </w:t>
+            </w:r>
+            <w:r>
+              <w:rPr>
+                <w:b w:val="0"/>
+                <w:bCs/>
+                <w:sz w:val="20"/>
+                <w:szCs w:val="20"/>
+              </w:rPr>
+              <w:t>e que o estado das mesmas seja consultado</w:t>
+            </w:r>
+          </w:p>
+        </w:tc>
+      </w:tr>
+      <w:tr>
+        <w:trPr>
+          <w:trHeight w:val="20"/>
+        </w:trPr>
+        <w:tc>
+          <w:tcPr>
+            <w:cnfStyle w:val="001000000000" w:firstRow="0" w:lastRow="0" w:firstColumn="1" w:lastColumn="0" w:oddVBand="0" w:evenVBand="0" w:oddHBand="0" w:evenHBand="0" w:firstRowFirstColumn="0" w:firstRowLastColumn="0" w:lastRowFirstColumn="0" w:lastRowLastColumn="0"/>
+            <w:tcW w:w="1134" w:type="dxa"/>
+          </w:tcPr>
+          <w:p>
+            <w:pPr>
+              <w:pStyle w:val="Ttulo2"/>
+              <w:numPr>
+                <w:ilvl w:val="0"/>
+                <w:numId w:val="0"/>
+              </w:numPr>
+              <w:rPr>
+                <w:b/>
+                <w:bCs w:val="0"/>
+                <w:sz w:val="20"/>
+                <w:szCs w:val="20"/>
+              </w:rPr>
+            </w:pPr>
+            <w:r>
+              <w:rPr>
+                <w:b/>
+                <w:bCs w:val="0"/>
+                <w:sz w:val="20"/>
+                <w:szCs w:val="20"/>
+              </w:rPr>
+              <w:t>RF25</w:t>
+            </w:r>
+          </w:p>
+        </w:tc>
+        <w:tc>
+          <w:tcPr>
+            <w:tcW w:w="8505" w:type="dxa"/>
+          </w:tcPr>
+          <w:p>
+            <w:pPr>
+              <w:pStyle w:val="Ttulo2"/>
+              <w:numPr>
+                <w:ilvl w:val="0"/>
+                <w:numId w:val="0"/>
+              </w:numPr>
+              <w:cnfStyle w:val="000000000000" w:firstRow="0" w:lastRow="0" w:firstColumn="0" w:lastColumn="0" w:oddVBand="0" w:evenVBand="0" w:oddHBand="0" w:evenHBand="0" w:firstRowFirstColumn="0" w:firstRowLastColumn="0" w:lastRowFirstColumn="0" w:lastRowLastColumn="0"/>
+              <w:rPr>
+                <w:b w:val="0"/>
+                <w:bCs/>
+                <w:sz w:val="20"/>
+                <w:szCs w:val="20"/>
+              </w:rPr>
+            </w:pPr>
+            <w:r>
+              <w:rPr>
+                <w:b w:val="0"/>
+                <w:bCs/>
+                <w:sz w:val="20"/>
+                <w:szCs w:val="20"/>
+              </w:rPr>
+              <w:t>Aceder a todas as consultas de stock e requisições em tempo real</w:t>
+            </w:r>
+          </w:p>
+        </w:tc>
+      </w:tr>
+      <w:tr>
+        <w:trPr>
+          <w:cnfStyle w:val="000000100000" w:firstRow="0" w:lastRow="0" w:firstColumn="0" w:lastColumn="0" w:oddVBand="0" w:evenVBand="0" w:oddHBand="1" w:evenHBand="0" w:firstRowFirstColumn="0" w:firstRowLastColumn="0" w:lastRowFirstColumn="0" w:lastRowLastColumn="0"/>
+          <w:trHeight w:val="20"/>
+        </w:trPr>
+        <w:tc>
+          <w:tcPr>
+            <w:cnfStyle w:val="001000000000" w:firstRow="0" w:lastRow="0" w:firstColumn="1" w:lastColumn="0" w:oddVBand="0" w:evenVBand="0" w:oddHBand="0" w:evenHBand="0" w:firstRowFirstColumn="0" w:firstRowLastColumn="0" w:lastRowFirstColumn="0" w:lastRowLastColumn="0"/>
+            <w:tcW w:w="1134" w:type="dxa"/>
+          </w:tcPr>
+          <w:p>
+            <w:pPr>
+              <w:pStyle w:val="Ttulo2"/>
+              <w:numPr>
+                <w:ilvl w:val="0"/>
+                <w:numId w:val="0"/>
+              </w:numPr>
+              <w:rPr>
+                <w:b/>
+                <w:bCs w:val="0"/>
+                <w:sz w:val="20"/>
+                <w:szCs w:val="20"/>
+              </w:rPr>
+            </w:pPr>
+            <w:r>
+              <w:rPr>
+                <w:b/>
+                <w:bCs w:val="0"/>
+                <w:sz w:val="20"/>
+                <w:szCs w:val="20"/>
+              </w:rPr>
+              <w:t>RF26</w:t>
+            </w:r>
+          </w:p>
+        </w:tc>
+        <w:tc>
+          <w:tcPr>
+            <w:tcW w:w="8505" w:type="dxa"/>
+          </w:tcPr>
+          <w:p>
+            <w:pPr>
+              <w:pStyle w:val="Ttulo2"/>
+              <w:numPr>
+                <w:ilvl w:val="0"/>
+                <w:numId w:val="0"/>
+              </w:numPr>
+              <w:cnfStyle w:val="000000100000" w:firstRow="0" w:lastRow="0" w:firstColumn="0" w:lastColumn="0" w:oddVBand="0" w:evenVBand="0" w:oddHBand="1" w:evenHBand="0" w:firstRowFirstColumn="0" w:firstRowLastColumn="0" w:lastRowFirstColumn="0" w:lastRowLastColumn="0"/>
+              <w:rPr>
+                <w:b w:val="0"/>
+                <w:bCs/>
+                <w:sz w:val="20"/>
+                <w:szCs w:val="20"/>
+              </w:rPr>
+            </w:pPr>
+            <w:r>
+              <w:rPr>
+                <w:b w:val="0"/>
+                <w:bCs/>
+                <w:sz w:val="20"/>
+                <w:szCs w:val="20"/>
+              </w:rPr>
+              <w:t>Receber encomendas e atualizar o estado de processamento</w:t>
+            </w:r>
+          </w:p>
+        </w:tc>
+      </w:tr>
+      <w:tr>
+        <w:trPr>
+          <w:trHeight w:val="20"/>
+        </w:trPr>
+        <w:tc>
+          <w:tcPr>
+            <w:cnfStyle w:val="001000000000" w:firstRow="0" w:lastRow="0" w:firstColumn="1" w:lastColumn="0" w:oddVBand="0" w:evenVBand="0" w:oddHBand="0" w:evenHBand="0" w:firstRowFirstColumn="0" w:firstRowLastColumn="0" w:lastRowFirstColumn="0" w:lastRowLastColumn="0"/>
+            <w:tcW w:w="1134" w:type="dxa"/>
+          </w:tcPr>
+          <w:p>
+            <w:pPr>
+              <w:pStyle w:val="Ttulo2"/>
+              <w:numPr>
+                <w:ilvl w:val="0"/>
+                <w:numId w:val="0"/>
+              </w:numPr>
+              <w:rPr>
+                <w:b/>
+                <w:bCs w:val="0"/>
+                <w:sz w:val="20"/>
+                <w:szCs w:val="20"/>
+              </w:rPr>
+            </w:pPr>
+            <w:r>
+              <w:rPr>
+                <w:b/>
+                <w:bCs w:val="0"/>
+                <w:sz w:val="20"/>
+                <w:szCs w:val="20"/>
+              </w:rPr>
+              <w:t>RF27</w:t>
+            </w:r>
+          </w:p>
+        </w:tc>
+        <w:tc>
+          <w:tcPr>
+            <w:tcW w:w="8505" w:type="dxa"/>
+          </w:tcPr>
+          <w:p>
+            <w:pPr>
+              <w:pStyle w:val="Ttulo2"/>
+              <w:numPr>
+                <w:ilvl w:val="0"/>
+                <w:numId w:val="0"/>
+              </w:numPr>
+              <w:cnfStyle w:val="000000000000" w:firstRow="0" w:lastRow="0" w:firstColumn="0" w:lastColumn="0" w:oddVBand="0" w:evenVBand="0" w:oddHBand="0" w:evenHBand="0" w:firstRowFirstColumn="0" w:firstRowLastColumn="0" w:lastRowFirstColumn="0" w:lastRowLastColumn="0"/>
+              <w:rPr>
+                <w:b w:val="0"/>
+                <w:bCs/>
+                <w:sz w:val="20"/>
+                <w:szCs w:val="20"/>
+              </w:rPr>
+            </w:pPr>
+            <w:r>
+              <w:rPr>
+                <w:b w:val="0"/>
+                <w:bCs/>
+                <w:sz w:val="20"/>
+                <w:szCs w:val="20"/>
+              </w:rPr>
+              <w:t>Disponibilizar informação técnica e detalhada sobre os produtos (dosagem, contraindicações, etc.)</w:t>
+            </w:r>
+          </w:p>
+        </w:tc>
+      </w:tr>
+      <w:tr>
+        <w:trPr>
+          <w:cnfStyle w:val="000000100000" w:firstRow="0" w:lastRow="0" w:firstColumn="0" w:lastColumn="0" w:oddVBand="0" w:evenVBand="0" w:oddHBand="1" w:evenHBand="0" w:firstRowFirstColumn="0" w:firstRowLastColumn="0" w:lastRowFirstColumn="0" w:lastRowLastColumn="0"/>
+          <w:trHeight w:val="20"/>
+        </w:trPr>
+        <w:tc>
+          <w:tcPr>
+            <w:cnfStyle w:val="001000000000" w:firstRow="0" w:lastRow="0" w:firstColumn="1" w:lastColumn="0" w:oddVBand="0" w:evenVBand="0" w:oddHBand="0" w:evenHBand="0" w:firstRowFirstColumn="0" w:firstRowLastColumn="0" w:lastRowFirstColumn="0" w:lastRowLastColumn="0"/>
+            <w:tcW w:w="1134" w:type="dxa"/>
+          </w:tcPr>
+          <w:p>
+            <w:pPr>
+              <w:pStyle w:val="Ttulo2"/>
+              <w:numPr>
+                <w:ilvl w:val="0"/>
+                <w:numId w:val="0"/>
+              </w:numPr>
+              <w:rPr>
+                <w:b/>
+                <w:bCs w:val="0"/>
+                <w:sz w:val="20"/>
+                <w:szCs w:val="20"/>
+              </w:rPr>
+            </w:pPr>
+            <w:r>
+              <w:rPr>
+                <w:b/>
+                <w:bCs w:val="0"/>
+                <w:sz w:val="20"/>
+                <w:szCs w:val="20"/>
+              </w:rPr>
+              <w:t>RF28</w:t>
+            </w:r>
+          </w:p>
+        </w:tc>
+        <w:tc>
+          <w:tcPr>
+            <w:tcW w:w="8505" w:type="dxa"/>
+          </w:tcPr>
+          <w:p>
+            <w:pPr>
+              <w:pStyle w:val="Ttulo2"/>
+              <w:numPr>
+                <w:ilvl w:val="0"/>
+                <w:numId w:val="0"/>
+              </w:numPr>
+              <w:cnfStyle w:val="000000100000" w:firstRow="0" w:lastRow="0" w:firstColumn="0" w:lastColumn="0" w:oddVBand="0" w:evenVBand="0" w:oddHBand="1" w:evenHBand="0" w:firstRowFirstColumn="0" w:firstRowLastColumn="0" w:lastRowFirstColumn="0" w:lastRowLastColumn="0"/>
+              <w:rPr>
+                <w:b w:val="0"/>
+                <w:bCs/>
+                <w:sz w:val="20"/>
+                <w:szCs w:val="20"/>
+              </w:rPr>
+            </w:pPr>
+            <w:r>
+              <w:rPr>
+                <w:b w:val="0"/>
+                <w:bCs/>
+                <w:sz w:val="20"/>
+                <w:szCs w:val="20"/>
+              </w:rPr>
+              <w:t>Alertar sobre disponibilidade de produtos e o prazo estimado de entrega</w:t>
+            </w:r>
+          </w:p>
+        </w:tc>
+      </w:tr>
+    </w:tbl>
+    <w:p>
+      <w:pPr>
+        <w:ind w:firstLine="0"/>
+      </w:pPr>
+    </w:p>
+    <w:p>
+      <w:pPr>
+        <w:ind w:firstLine="0"/>
+      </w:pPr>
+    </w:p>
+    <w:p>
+      <w:pPr>
+        <w:ind w:firstLine="0"/>
+      </w:pPr>
+    </w:p>
+    <w:p>
+      <w:pPr>
+        <w:ind w:firstLine="0"/>
+      </w:pPr>
+    </w:p>
+    <w:p>
+      <w:pPr>
+        <w:pStyle w:val="Ttulo2"/>
+      </w:pPr>
+      <w:r>
+        <w:lastRenderedPageBreak/>
+        <w:t xml:space="preserve">Requisitos </w:t>
+      </w:r>
+      <w:r>
+        <w:t>não funcionais</w:t>
+      </w:r>
+    </w:p>
+    <w:tbl>
+      <w:tblPr>
+        <w:tblStyle w:val="TabeladeLista2"/>
+        <w:tblW w:w="9639" w:type="dxa"/>
+        <w:tblLayout w:type="fixed"/>
+        <w:tblLook w:val="04A0" w:firstRow="1" w:lastRow="0" w:firstColumn="1" w:lastColumn="0" w:noHBand="0" w:noVBand="1"/>
+      </w:tblPr>
+      <w:tblGrid>
+        <w:gridCol w:w="1134"/>
+        <w:gridCol w:w="8505"/>
+      </w:tblGrid>
+      <w:tr>
+        <w:trPr>
+          <w:cnfStyle w:val="100000000000" w:firstRow="1" w:lastRow="0" w:firstColumn="0" w:lastColumn="0" w:oddVBand="0" w:evenVBand="0" w:oddHBand="0" w:evenHBand="0" w:firstRowFirstColumn="0" w:firstRowLastColumn="0" w:lastRowFirstColumn="0" w:lastRowLastColumn="0"/>
+          <w:trHeight w:val="20"/>
+        </w:trPr>
+        <w:tc>
+          <w:tcPr>
+            <w:cnfStyle w:val="001000000000" w:firstRow="0" w:lastRow="0" w:firstColumn="1" w:lastColumn="0" w:oddVBand="0" w:evenVBand="0" w:oddHBand="0" w:evenHBand="0" w:firstRowFirstColumn="0" w:firstRowLastColumn="0" w:lastRowFirstColumn="0" w:lastRowLastColumn="0"/>
+            <w:tcW w:w="9639" w:type="dxa"/>
+            <w:gridSpan w:val="2"/>
+            <w:vAlign w:val="center"/>
+          </w:tcPr>
+          <w:p>
+            <w:pPr>
+              <w:pStyle w:val="Ttulo2"/>
+              <w:numPr>
+                <w:ilvl w:val="0"/>
+                <w:numId w:val="0"/>
+              </w:numPr>
+              <w:jc w:val="left"/>
+              <w:rPr>
+                <w:b/>
+                <w:bCs w:val="0"/>
+                <w:sz w:val="20"/>
+                <w:szCs w:val="20"/>
+              </w:rPr>
+            </w:pPr>
+            <w:r>
+              <w:rPr>
+                <w:b/>
+                <w:bCs w:val="0"/>
+                <w:sz w:val="20"/>
+                <w:szCs w:val="20"/>
+              </w:rPr>
+              <w:t>Requisitos não funcionais</w:t>
+            </w:r>
+          </w:p>
+        </w:tc>
+      </w:tr>
+      <w:tr>
+        <w:trPr>
+          <w:cnfStyle w:val="000000100000" w:firstRow="0" w:lastRow="0" w:firstColumn="0" w:lastColumn="0" w:oddVBand="0" w:evenVBand="0" w:oddHBand="1" w:evenHBand="0" w:firstRowFirstColumn="0" w:firstRowLastColumn="0" w:lastRowFirstColumn="0" w:lastRowLastColumn="0"/>
+          <w:trHeight w:val="20"/>
+        </w:trPr>
+        <w:tc>
+          <w:tcPr>
+            <w:cnfStyle w:val="001000000000" w:firstRow="0" w:lastRow="0" w:firstColumn="1" w:lastColumn="0" w:oddVBand="0" w:evenVBand="0" w:oddHBand="0" w:evenHBand="0" w:firstRowFirstColumn="0" w:firstRowLastColumn="0" w:lastRowFirstColumn="0" w:lastRowLastColumn="0"/>
+            <w:tcW w:w="1134" w:type="dxa"/>
+          </w:tcPr>
+          <w:p>
+            <w:pPr>
+              <w:pStyle w:val="Ttulo2"/>
+              <w:numPr>
+                <w:ilvl w:val="0"/>
+                <w:numId w:val="0"/>
+              </w:numPr>
+              <w:rPr>
+                <w:b/>
+                <w:bCs w:val="0"/>
+                <w:sz w:val="20"/>
+                <w:szCs w:val="20"/>
+              </w:rPr>
+            </w:pPr>
+            <w:r>
+              <w:rPr>
+                <w:b/>
+                <w:bCs w:val="0"/>
+                <w:sz w:val="20"/>
+                <w:szCs w:val="20"/>
+              </w:rPr>
+              <w:t>RNF1</w:t>
+            </w:r>
+          </w:p>
+        </w:tc>
+        <w:tc>
+          <w:tcPr>
+            <w:tcW w:w="8505" w:type="dxa"/>
+            <w:tcBorders>
+              <w:bottom w:val="single" w:sz="4" w:space="0" w:color="auto"/>
+            </w:tcBorders>
+          </w:tcPr>
+          <w:p>
+            <w:pPr>
+              <w:pStyle w:val="Ttulo2"/>
+              <w:numPr>
+                <w:ilvl w:val="0"/>
+                <w:numId w:val="0"/>
+              </w:numPr>
+              <w:cnfStyle w:val="000000100000" w:firstRow="0" w:lastRow="0" w:firstColumn="0" w:lastColumn="0" w:oddVBand="0" w:evenVBand="0" w:oddHBand="1" w:evenHBand="0" w:firstRowFirstColumn="0" w:firstRowLastColumn="0" w:lastRowFirstColumn="0" w:lastRowLastColumn="0"/>
+              <w:rPr>
+                <w:b w:val="0"/>
+                <w:bCs/>
+                <w:sz w:val="20"/>
+                <w:szCs w:val="20"/>
+              </w:rPr>
+            </w:pPr>
+            <w:r>
+              <w:rPr>
+                <w:b w:val="0"/>
+                <w:bCs/>
+                <w:sz w:val="20"/>
+                <w:szCs w:val="20"/>
+              </w:rPr>
+              <w:t>A interface da aplicação deve ser intuitiva</w:t>
+            </w:r>
+          </w:p>
+        </w:tc>
+      </w:tr>
+      <w:tr>
+        <w:trPr>
+          <w:trHeight w:val="20"/>
+        </w:trPr>
+        <w:tc>
+          <w:tcPr>
+            <w:cnfStyle w:val="001000000000" w:firstRow="0" w:lastRow="0" w:firstColumn="1" w:lastColumn="0" w:oddVBand="0" w:evenVBand="0" w:oddHBand="0" w:evenHBand="0" w:firstRowFirstColumn="0" w:firstRowLastColumn="0" w:lastRowFirstColumn="0" w:lastRowLastColumn="0"/>
+            <w:tcW w:w="1134" w:type="dxa"/>
+          </w:tcPr>
+          <w:p>
+            <w:pPr>
+              <w:pStyle w:val="Ttulo2"/>
+              <w:numPr>
+                <w:ilvl w:val="0"/>
+                <w:numId w:val="0"/>
+              </w:numPr>
+              <w:rPr>
+                <w:b/>
+                <w:bCs w:val="0"/>
+                <w:sz w:val="20"/>
+                <w:szCs w:val="20"/>
+              </w:rPr>
+            </w:pPr>
+            <w:r>
+              <w:rPr>
+                <w:b/>
+                <w:bCs w:val="0"/>
+                <w:sz w:val="20"/>
+                <w:szCs w:val="20"/>
+              </w:rPr>
+              <w:t>RNF2</w:t>
+            </w:r>
+          </w:p>
+        </w:tc>
+        <w:tc>
+          <w:tcPr>
+            <w:tcW w:w="8505" w:type="dxa"/>
+            <w:tcBorders>
+              <w:top w:val="single" w:sz="4" w:space="0" w:color="auto"/>
+            </w:tcBorders>
+          </w:tcPr>
+          <w:p>
+            <w:pPr>
+              <w:pStyle w:val="Ttulo2"/>
+              <w:numPr>
+                <w:ilvl w:val="0"/>
+                <w:numId w:val="0"/>
+              </w:numPr>
+              <w:cnfStyle w:val="000000000000" w:firstRow="0" w:lastRow="0" w:firstColumn="0" w:lastColumn="0" w:oddVBand="0" w:evenVBand="0" w:oddHBand="0" w:evenHBand="0" w:firstRowFirstColumn="0" w:firstRowLastColumn="0" w:lastRowFirstColumn="0" w:lastRowLastColumn="0"/>
+              <w:rPr>
+                <w:b w:val="0"/>
+                <w:bCs/>
+                <w:sz w:val="20"/>
+                <w:szCs w:val="20"/>
+              </w:rPr>
+            </w:pPr>
+            <w:r>
+              <w:rPr>
+                <w:b w:val="0"/>
+                <w:bCs/>
+                <w:sz w:val="20"/>
+                <w:szCs w:val="20"/>
+              </w:rPr>
+              <w:t>A aplicação deve ter um bom desempenho em diferentes browsers</w:t>
+            </w:r>
+          </w:p>
+        </w:tc>
+      </w:tr>
+      <w:tr>
+        <w:trPr>
+          <w:cnfStyle w:val="000000100000" w:firstRow="0" w:lastRow="0" w:firstColumn="0" w:lastColumn="0" w:oddVBand="0" w:evenVBand="0" w:oddHBand="1" w:evenHBand="0" w:firstRowFirstColumn="0" w:firstRowLastColumn="0" w:lastRowFirstColumn="0" w:lastRowLastColumn="0"/>
+          <w:trHeight w:val="20"/>
+        </w:trPr>
+        <w:tc>
+          <w:tcPr>
+            <w:cnfStyle w:val="001000000000" w:firstRow="0" w:lastRow="0" w:firstColumn="1" w:lastColumn="0" w:oddVBand="0" w:evenVBand="0" w:oddHBand="0" w:evenHBand="0" w:firstRowFirstColumn="0" w:firstRowLastColumn="0" w:lastRowFirstColumn="0" w:lastRowLastColumn="0"/>
+            <w:tcW w:w="1134" w:type="dxa"/>
+          </w:tcPr>
+          <w:p>
+            <w:pPr>
+              <w:pStyle w:val="Ttulo2"/>
+              <w:numPr>
+                <w:ilvl w:val="0"/>
+                <w:numId w:val="0"/>
+              </w:numPr>
+              <w:rPr>
+                <w:b/>
+                <w:bCs w:val="0"/>
+                <w:sz w:val="20"/>
+                <w:szCs w:val="20"/>
+              </w:rPr>
+            </w:pPr>
+            <w:r>
+              <w:rPr>
+                <w:b/>
+                <w:bCs w:val="0"/>
+                <w:sz w:val="20"/>
+                <w:szCs w:val="20"/>
+              </w:rPr>
+              <w:t>RNF3</w:t>
+            </w:r>
+          </w:p>
+        </w:tc>
+        <w:tc>
+          <w:tcPr>
+            <w:tcW w:w="8505" w:type="dxa"/>
+          </w:tcPr>
+          <w:p>
+            <w:pPr>
+              <w:pStyle w:val="Ttulo2"/>
+              <w:numPr>
+                <w:ilvl w:val="0"/>
+                <w:numId w:val="0"/>
+              </w:numPr>
+              <w:cnfStyle w:val="000000100000" w:firstRow="0" w:lastRow="0" w:firstColumn="0" w:lastColumn="0" w:oddVBand="0" w:evenVBand="0" w:oddHBand="1" w:evenHBand="0" w:firstRowFirstColumn="0" w:firstRowLastColumn="0" w:lastRowFirstColumn="0" w:lastRowLastColumn="0"/>
+              <w:rPr>
+                <w:b w:val="0"/>
+                <w:bCs/>
+                <w:sz w:val="20"/>
+                <w:szCs w:val="20"/>
+              </w:rPr>
+            </w:pPr>
+            <w:r>
+              <w:rPr>
+                <w:b w:val="0"/>
+                <w:bCs/>
+                <w:sz w:val="20"/>
+                <w:szCs w:val="20"/>
+              </w:rPr>
+              <w:t xml:space="preserve">O estilo visual do sistema deve ser consistente em todas as páginas e elementos de interface do utilizador, </w:t>
+            </w:r>
+            <w:r>
+              <w:rPr>
+                <w:b w:val="0"/>
+                <w:bCs/>
+                <w:sz w:val="20"/>
+                <w:szCs w:val="20"/>
+              </w:rPr>
+              <w:t>mantendo as</w:t>
+            </w:r>
+            <w:r>
+              <w:rPr>
+                <w:b w:val="0"/>
+                <w:bCs/>
+                <w:sz w:val="20"/>
+                <w:szCs w:val="20"/>
+              </w:rPr>
+              <w:t xml:space="preserve"> paletes de cores, fontes e ícones.</w:t>
+            </w:r>
+          </w:p>
+        </w:tc>
+      </w:tr>
+      <w:tr>
+        <w:trPr>
+          <w:trHeight w:val="20"/>
+        </w:trPr>
+        <w:tc>
+          <w:tcPr>
+            <w:cnfStyle w:val="001000000000" w:firstRow="0" w:lastRow="0" w:firstColumn="1" w:lastColumn="0" w:oddVBand="0" w:evenVBand="0" w:oddHBand="0" w:evenHBand="0" w:firstRowFirstColumn="0" w:firstRowLastColumn="0" w:lastRowFirstColumn="0" w:lastRowLastColumn="0"/>
+            <w:tcW w:w="1134" w:type="dxa"/>
+          </w:tcPr>
+          <w:p>
+            <w:pPr>
+              <w:pStyle w:val="Ttulo2"/>
+              <w:numPr>
+                <w:ilvl w:val="0"/>
+                <w:numId w:val="0"/>
+              </w:numPr>
+              <w:rPr>
+                <w:b/>
+                <w:bCs w:val="0"/>
+                <w:sz w:val="20"/>
+                <w:szCs w:val="20"/>
+              </w:rPr>
+            </w:pPr>
+            <w:r>
+              <w:rPr>
+                <w:b/>
+                <w:bCs w:val="0"/>
+                <w:sz w:val="20"/>
+                <w:szCs w:val="20"/>
+              </w:rPr>
+              <w:t>RNF4</w:t>
+            </w:r>
+          </w:p>
+        </w:tc>
+        <w:tc>
+          <w:tcPr>
+            <w:tcW w:w="8505" w:type="dxa"/>
+          </w:tcPr>
+          <w:p>
+            <w:pPr>
+              <w:pStyle w:val="Ttulo2"/>
+              <w:numPr>
+                <w:ilvl w:val="0"/>
+                <w:numId w:val="0"/>
+              </w:numPr>
+              <w:cnfStyle w:val="000000000000" w:firstRow="0" w:lastRow="0" w:firstColumn="0" w:lastColumn="0" w:oddVBand="0" w:evenVBand="0" w:oddHBand="0" w:evenHBand="0" w:firstRowFirstColumn="0" w:firstRowLastColumn="0" w:lastRowFirstColumn="0" w:lastRowLastColumn="0"/>
+              <w:rPr>
+                <w:b w:val="0"/>
+                <w:bCs/>
+                <w:sz w:val="20"/>
+                <w:szCs w:val="20"/>
+              </w:rPr>
+            </w:pPr>
+            <w:r>
+              <w:rPr>
+                <w:b w:val="0"/>
+                <w:bCs/>
+                <w:sz w:val="20"/>
+                <w:szCs w:val="20"/>
+              </w:rPr>
+              <w:t xml:space="preserve">O código da aplicação deve ser bem documentado e seguir </w:t>
+            </w:r>
+            <w:proofErr w:type="gramStart"/>
+            <w:r>
+              <w:rPr>
+                <w:b w:val="0"/>
+                <w:bCs/>
+                <w:sz w:val="20"/>
+                <w:szCs w:val="20"/>
+              </w:rPr>
+              <w:t>boas</w:t>
+            </w:r>
+            <w:proofErr w:type="gramEnd"/>
+            <w:r>
+              <w:rPr>
+                <w:b w:val="0"/>
+                <w:bCs/>
+                <w:sz w:val="20"/>
+                <w:szCs w:val="20"/>
+              </w:rPr>
+              <w:t xml:space="preserve"> praticas de desenvolvimento</w:t>
+            </w:r>
+          </w:p>
+        </w:tc>
+      </w:tr>
+    </w:tbl>
+    <w:p>
+      <w:pPr>
+        <w:ind w:firstLine="0"/>
+      </w:pPr>
+    </w:p>
+    <w:p>
+      <w:pPr>
+        <w:pStyle w:val="Ttulo2"/>
+      </w:pPr>
       <w:r>
         <w:br w:type="page"/>
       </w:r>
     </w:p>
+    <w:p/>
     <w:p>
       <w:pPr>
         <w:spacing w:after="200" w:line="276" w:lineRule="auto"/>
@@ -2983,11 +5410,8 @@
     </w:p>
     <w:p>
       <w:r>
-        <w:t xml:space="preserve">No caso de haver interesse, poderão ser colocados extratos de código, que expliquem como determinada ferramenta é usada, ou que sirvam para explicar </w:t>
-      </w:r>
-      <w:r>
         <w:lastRenderedPageBreak/>
-        <w:t>determinado algoritmo. Sugere-se que o código seja colocado de forma corrida no documento, sem que seja incluído numa figura ou tabela.</w:t>
+        <w:t>No caso de haver interesse, poderão ser colocados extratos de código, que expliquem como determinada ferramenta é usada, ou que sirvam para explicar determinado algoritmo. Sugere-se que o código seja colocado de forma corrida no documento, sem que seja incluído numa figura ou tabela.</w:t>
       </w:r>
     </w:p>
     <w:p>
@@ -5831,6 +8255,60 @@
     <w:unhideWhenUsed/>
     <w:rsid w:val="0026547F"/>
   </w:style>
+  <w:style w:type="table" w:styleId="TabeladeLista2">
+    <w:name w:val="List Table 2"/>
+    <w:basedOn w:val="Tabelanormal"/>
+    <w:uiPriority w:val="47"/>
+    <w:rsid w:val="001041C1"/>
+    <w:pPr>
+      <w:spacing w:after="0" w:line="240" w:lineRule="auto"/>
+    </w:pPr>
+    <w:tblPr>
+      <w:tblStyleRowBandSize w:val="1"/>
+      <w:tblStyleColBandSize w:val="1"/>
+      <w:tblBorders>
+        <w:top w:val="single" w:sz="4" w:space="0" w:color="666666" w:themeColor="text1" w:themeTint="99"/>
+        <w:bottom w:val="single" w:sz="4" w:space="0" w:color="666666" w:themeColor="text1" w:themeTint="99"/>
+        <w:insideH w:val="single" w:sz="4" w:space="0" w:color="666666" w:themeColor="text1" w:themeTint="99"/>
+      </w:tblBorders>
+    </w:tblPr>
+    <w:tblStylePr w:type="firstRow">
+      <w:rPr>
+        <w:b/>
+        <w:bCs/>
+      </w:rPr>
+    </w:tblStylePr>
+    <w:tblStylePr w:type="lastRow">
+      <w:rPr>
+        <w:b/>
+        <w:bCs/>
+      </w:rPr>
+    </w:tblStylePr>
+    <w:tblStylePr w:type="firstCol">
+      <w:rPr>
+        <w:b/>
+        <w:bCs/>
+      </w:rPr>
+    </w:tblStylePr>
+    <w:tblStylePr w:type="lastCol">
+      <w:rPr>
+        <w:b/>
+        <w:bCs/>
+      </w:rPr>
+    </w:tblStylePr>
+    <w:tblStylePr w:type="band1Vert">
+      <w:tblPr/>
+      <w:tcPr>
+        <w:shd w:val="clear" w:color="auto" w:fill="CCCCCC" w:themeFill="text1" w:themeFillTint="33"/>
+      </w:tcPr>
+    </w:tblStylePr>
+    <w:tblStylePr w:type="band1Horz">
+      <w:tblPr/>
+      <w:tcPr>
+        <w:shd w:val="clear" w:color="auto" w:fill="CCCCCC" w:themeFill="text1" w:themeFillTint="33"/>
+      </w:tcPr>
+    </w:tblStylePr>
+  </w:style>
 </w:styles>
 </file>
 

</xml_diff>

<commit_message>
diagrama ER e adicao ao relatorio
</commit_message>
<xml_diff>
--- a/Relatorio_Modelo_v0.02.docx
+++ b/Relatorio_Modelo_v0.02.docx
@@ -9,7 +9,7 @@
           <w:lang w:eastAsia="pt-PT"/>
         </w:rPr>
         <w:drawing>
-          <wp:anchor distT="0" distB="0" distL="114300" distR="114300" simplePos="0" relativeHeight="251660288" behindDoc="1" locked="0" layoutInCell="1" allowOverlap="1" wp14:anchorId="5AED329B" wp14:editId="25C8F7F8">
+          <wp:anchor distT="0" distB="0" distL="114300" distR="114300" simplePos="0" relativeHeight="251660288" behindDoc="1" locked="0" layoutInCell="1" allowOverlap="1" wp14:anchorId="5AED329B" wp14:editId="1855D376">
             <wp:simplePos x="0" y="0"/>
             <wp:positionH relativeFrom="column">
               <wp:posOffset>348615</wp:posOffset>
@@ -2690,7 +2690,6 @@
         <w:t>Requisitos funcionais</w:t>
       </w:r>
     </w:p>
-    <w:p/>
     <w:tbl>
       <w:tblPr>
         <w:tblStyle w:val="TabeladeLista2"/>
@@ -3596,16 +3595,12 @@
                 <w:numId w:val="0"/>
               </w:numPr>
               <w:rPr>
-                <w:b/>
-                <w:bCs w:val="0"/>
-                <w:sz w:val="20"/>
-                <w:szCs w:val="20"/>
-              </w:rPr>
-            </w:pPr>
-            <w:r>
-              <w:rPr>
-                <w:b/>
-                <w:bCs w:val="0"/>
+                <w:sz w:val="20"/>
+                <w:szCs w:val="20"/>
+              </w:rPr>
+            </w:pPr>
+            <w:r>
+              <w:rPr>
                 <w:sz w:val="20"/>
                 <w:szCs w:val="20"/>
               </w:rPr>
@@ -3639,7 +3634,7 @@
                 <w:sz w:val="20"/>
                 <w:szCs w:val="20"/>
               </w:rPr>
-              <w:t>Possibilitar um alerta para informar a farmácia de uma requisição de produtos aos fornecedores</w:t>
+              <w:t>Fazer requisições de produtos a fornecedores</w:t>
             </w:r>
           </w:p>
         </w:tc>
@@ -3675,8 +3670,16 @@
                 <w:sz w:val="20"/>
                 <w:szCs w:val="20"/>
               </w:rPr>
-              <w:lastRenderedPageBreak/>
-              <w:t>RF14</w:t>
+              <w:t>RF1</w:t>
+            </w:r>
+            <w:r>
+              <w:rPr>
+                <w:b/>
+                <w:bCs w:val="0"/>
+                <w:sz w:val="20"/>
+                <w:szCs w:val="20"/>
+              </w:rPr>
+              <w:t>4</w:t>
             </w:r>
           </w:p>
         </w:tc>
@@ -3706,7 +3709,7 @@
                 <w:sz w:val="20"/>
                 <w:szCs w:val="20"/>
               </w:rPr>
-              <w:t>Monitorização do stock global</w:t>
+              <w:t>Possibilitar um alerta para informar a farmácia de uma requisição de produtos aos fornecedores</w:t>
             </w:r>
           </w:p>
         </w:tc>
@@ -3741,7 +3744,16 @@
                 <w:sz w:val="20"/>
                 <w:szCs w:val="20"/>
               </w:rPr>
-              <w:t>RF15</w:t>
+              <w:t>RF1</w:t>
+            </w:r>
+            <w:r>
+              <w:rPr>
+                <w:b/>
+                <w:bCs w:val="0"/>
+                <w:sz w:val="20"/>
+                <w:szCs w:val="20"/>
+              </w:rPr>
+              <w:t>5</w:t>
             </w:r>
           </w:p>
         </w:tc>
@@ -3771,7 +3783,7 @@
                 <w:sz w:val="20"/>
                 <w:szCs w:val="20"/>
               </w:rPr>
-              <w:t>Gerar relatórios periódicos sobre o consumo de medicamentos e custos associados</w:t>
+              <w:t>Monitorização do stock global</w:t>
             </w:r>
           </w:p>
         </w:tc>
@@ -3807,7 +3819,17 @@
                 <w:sz w:val="20"/>
                 <w:szCs w:val="20"/>
               </w:rPr>
-              <w:t>RF16</w:t>
+              <w:lastRenderedPageBreak/>
+              <w:t>RF1</w:t>
+            </w:r>
+            <w:r>
+              <w:rPr>
+                <w:b/>
+                <w:bCs w:val="0"/>
+                <w:sz w:val="20"/>
+                <w:szCs w:val="20"/>
+              </w:rPr>
+              <w:t>6</w:t>
             </w:r>
           </w:p>
         </w:tc>
@@ -3837,7 +3859,7 @@
                 <w:sz w:val="20"/>
                 <w:szCs w:val="20"/>
               </w:rPr>
-              <w:t>Permitir uma ferramenta analítica que permita prever necessidades de stock com base em padrões de consumo</w:t>
+              <w:t>Gerar relatórios periódicos sobre o consumo de medicamentos e custos associados</w:t>
             </w:r>
           </w:p>
         </w:tc>
@@ -3849,8 +3871,7 @@
         <w:tc>
           <w:tcPr>
             <w:cnfStyle w:val="001000000000" w:firstRow="0" w:lastRow="0" w:firstColumn="1" w:lastColumn="0" w:oddVBand="0" w:evenVBand="0" w:oddHBand="0" w:evenHBand="0" w:firstRowFirstColumn="0" w:firstRowLastColumn="0" w:lastRowFirstColumn="0" w:lastRowLastColumn="0"/>
-            <w:tcW w:w="9639" w:type="dxa"/>
-            <w:gridSpan w:val="2"/>
+            <w:tcW w:w="1134" w:type="dxa"/>
           </w:tcPr>
           <w:p>
             <w:pPr>
@@ -3873,7 +3894,46 @@
                 <w:sz w:val="20"/>
                 <w:szCs w:val="20"/>
               </w:rPr>
-              <w:t>Serviços Hospitalares</w:t>
+              <w:t>RF1</w:t>
+            </w:r>
+            <w:r>
+              <w:rPr>
+                <w:b/>
+                <w:bCs w:val="0"/>
+                <w:sz w:val="20"/>
+                <w:szCs w:val="20"/>
+              </w:rPr>
+              <w:t>7</w:t>
+            </w:r>
+          </w:p>
+        </w:tc>
+        <w:tc>
+          <w:tcPr>
+            <w:tcW w:w="8505" w:type="dxa"/>
+          </w:tcPr>
+          <w:p>
+            <w:pPr>
+              <w:pStyle w:val="Ttulo2"/>
+              <w:numPr>
+                <w:ilvl w:val="0"/>
+                <w:numId w:val="0"/>
+              </w:numPr>
+              <w:cnfStyle w:val="000000000000" w:firstRow="0" w:lastRow="0" w:firstColumn="0" w:lastColumn="0" w:oddVBand="0" w:evenVBand="0" w:oddHBand="0" w:evenHBand="0" w:firstRowFirstColumn="0" w:firstRowLastColumn="0" w:lastRowFirstColumn="0" w:lastRowLastColumn="0"/>
+              <w:rPr>
+                <w:b w:val="0"/>
+                <w:bCs/>
+                <w:sz w:val="20"/>
+                <w:szCs w:val="20"/>
+              </w:rPr>
+            </w:pPr>
+            <w:r>
+              <w:rPr>
+                <w:b w:val="0"/>
+                <w:bCs/>
+                <w:sz w:val="20"/>
+                <w:szCs w:val="20"/>
+              </w:rPr>
+              <w:t>Permitir uma ferramenta analítica que permita prever necessidades de stock com base em padrões de consumo</w:t>
             </w:r>
           </w:p>
         </w:tc>
@@ -3886,7 +3946,8 @@
         <w:tc>
           <w:tcPr>
             <w:cnfStyle w:val="001000000000" w:firstRow="0" w:lastRow="0" w:firstColumn="1" w:lastColumn="0" w:oddVBand="0" w:evenVBand="0" w:oddHBand="0" w:evenHBand="0" w:firstRowFirstColumn="0" w:firstRowLastColumn="0" w:lastRowFirstColumn="0" w:lastRowLastColumn="0"/>
-            <w:tcW w:w="1134" w:type="dxa"/>
+            <w:tcW w:w="9639" w:type="dxa"/>
+            <w:gridSpan w:val="2"/>
           </w:tcPr>
           <w:p>
             <w:pPr>
@@ -3909,7 +3970,126 @@
                 <w:sz w:val="20"/>
                 <w:szCs w:val="20"/>
               </w:rPr>
-              <w:t>RF17</w:t>
+              <w:t>Serviços Hospitalares</w:t>
+            </w:r>
+          </w:p>
+        </w:tc>
+      </w:tr>
+      <w:tr>
+        <w:trPr>
+          <w:trHeight w:val="20"/>
+        </w:trPr>
+        <w:tc>
+          <w:tcPr>
+            <w:cnfStyle w:val="001000000000" w:firstRow="0" w:lastRow="0" w:firstColumn="1" w:lastColumn="0" w:oddVBand="0" w:evenVBand="0" w:oddHBand="0" w:evenHBand="0" w:firstRowFirstColumn="0" w:firstRowLastColumn="0" w:lastRowFirstColumn="0" w:lastRowLastColumn="0"/>
+            <w:tcW w:w="1134" w:type="dxa"/>
+          </w:tcPr>
+          <w:p>
+            <w:pPr>
+              <w:pStyle w:val="Ttulo2"/>
+              <w:numPr>
+                <w:ilvl w:val="0"/>
+                <w:numId w:val="0"/>
+              </w:numPr>
+              <w:rPr>
+                <w:b/>
+                <w:bCs w:val="0"/>
+                <w:sz w:val="20"/>
+                <w:szCs w:val="20"/>
+              </w:rPr>
+            </w:pPr>
+            <w:r>
+              <w:rPr>
+                <w:b/>
+                <w:bCs w:val="0"/>
+                <w:sz w:val="20"/>
+                <w:szCs w:val="20"/>
+              </w:rPr>
+              <w:t>RF1</w:t>
+            </w:r>
+            <w:r>
+              <w:rPr>
+                <w:b/>
+                <w:bCs w:val="0"/>
+                <w:sz w:val="20"/>
+                <w:szCs w:val="20"/>
+              </w:rPr>
+              <w:t>8</w:t>
+            </w:r>
+          </w:p>
+        </w:tc>
+        <w:tc>
+          <w:tcPr>
+            <w:tcW w:w="8505" w:type="dxa"/>
+          </w:tcPr>
+          <w:p>
+            <w:pPr>
+              <w:pStyle w:val="Ttulo2"/>
+              <w:numPr>
+                <w:ilvl w:val="0"/>
+                <w:numId w:val="0"/>
+              </w:numPr>
+              <w:cnfStyle w:val="000000000000" w:firstRow="0" w:lastRow="0" w:firstColumn="0" w:lastColumn="0" w:oddVBand="0" w:evenVBand="0" w:oddHBand="0" w:evenHBand="0" w:firstRowFirstColumn="0" w:firstRowLastColumn="0" w:lastRowFirstColumn="0" w:lastRowLastColumn="0"/>
+              <w:rPr>
+                <w:b w:val="0"/>
+                <w:bCs/>
+                <w:sz w:val="20"/>
+                <w:szCs w:val="20"/>
+              </w:rPr>
+            </w:pPr>
+            <w:r>
+              <w:rPr>
+                <w:b w:val="0"/>
+                <w:bCs/>
+                <w:sz w:val="20"/>
+                <w:szCs w:val="20"/>
+              </w:rPr>
+              <w:t>Disponibilizar entre si produtos que estejam em falta num outro serviço hospitalar</w:t>
+            </w:r>
+          </w:p>
+        </w:tc>
+      </w:tr>
+      <w:tr>
+        <w:trPr>
+          <w:cnfStyle w:val="000000100000" w:firstRow="0" w:lastRow="0" w:firstColumn="0" w:lastColumn="0" w:oddVBand="0" w:evenVBand="0" w:oddHBand="1" w:evenHBand="0" w:firstRowFirstColumn="0" w:firstRowLastColumn="0" w:lastRowFirstColumn="0" w:lastRowLastColumn="0"/>
+          <w:trHeight w:val="20"/>
+        </w:trPr>
+        <w:tc>
+          <w:tcPr>
+            <w:cnfStyle w:val="001000000000" w:firstRow="0" w:lastRow="0" w:firstColumn="1" w:lastColumn="0" w:oddVBand="0" w:evenVBand="0" w:oddHBand="0" w:evenHBand="0" w:firstRowFirstColumn="0" w:firstRowLastColumn="0" w:lastRowFirstColumn="0" w:lastRowLastColumn="0"/>
+            <w:tcW w:w="1134" w:type="dxa"/>
+          </w:tcPr>
+          <w:p>
+            <w:pPr>
+              <w:pStyle w:val="Ttulo2"/>
+              <w:numPr>
+                <w:ilvl w:val="0"/>
+                <w:numId w:val="0"/>
+              </w:numPr>
+              <w:rPr>
+                <w:b/>
+                <w:bCs w:val="0"/>
+                <w:sz w:val="20"/>
+                <w:szCs w:val="20"/>
+              </w:rPr>
+            </w:pPr>
+            <w:r>
+              <w:rPr>
+                <w:b/>
+                <w:bCs w:val="0"/>
+                <w:sz w:val="20"/>
+                <w:szCs w:val="20"/>
+              </w:rPr>
+              <w:t>RF1</w:t>
+            </w:r>
+            <w:r>
+              <w:rPr>
+                <w:b/>
+                <w:bCs w:val="0"/>
+                <w:sz w:val="20"/>
+                <w:szCs w:val="20"/>
+              </w:rPr>
+              <w:t>9</w:t>
             </w:r>
           </w:p>
         </w:tc>
@@ -3939,7 +4119,7 @@
                 <w:sz w:val="20"/>
                 <w:szCs w:val="20"/>
               </w:rPr>
-              <w:t>Disponibilizar entre si produtos que estejam em falta num outro serviço hospitalar</w:t>
+              <w:t>Devolver produtos previamente requisitados de outros serviços hospitalares</w:t>
             </w:r>
           </w:p>
         </w:tc>
@@ -3974,7 +4154,16 @@
                 <w:sz w:val="20"/>
                 <w:szCs w:val="20"/>
               </w:rPr>
-              <w:t>RF18</w:t>
+              <w:t>RF</w:t>
+            </w:r>
+            <w:r>
+              <w:rPr>
+                <w:b/>
+                <w:bCs w:val="0"/>
+                <w:sz w:val="20"/>
+                <w:szCs w:val="20"/>
+              </w:rPr>
+              <w:t>20</w:t>
             </w:r>
           </w:p>
         </w:tc>
@@ -4004,7 +4193,7 @@
                 <w:sz w:val="20"/>
                 <w:szCs w:val="20"/>
               </w:rPr>
-              <w:t>Devolver produtos previamente requisitados de outros serviços hospitalares</w:t>
+              <w:t>Aceder a quais produtos estão disponíveis em qualquer serviço hospitalar para fazer requisição</w:t>
             </w:r>
           </w:p>
         </w:tc>
@@ -4040,7 +4229,16 @@
                 <w:sz w:val="20"/>
                 <w:szCs w:val="20"/>
               </w:rPr>
-              <w:t>RF19</w:t>
+              <w:t>RF2</w:t>
+            </w:r>
+            <w:r>
+              <w:rPr>
+                <w:b/>
+                <w:bCs w:val="0"/>
+                <w:sz w:val="20"/>
+                <w:szCs w:val="20"/>
+              </w:rPr>
+              <w:t>1</w:t>
             </w:r>
           </w:p>
         </w:tc>
@@ -4070,7 +4268,7 @@
                 <w:sz w:val="20"/>
                 <w:szCs w:val="20"/>
               </w:rPr>
-              <w:t>Aceder a quais produtos estão disponíveis em qualquer serviço hospitalar para fazer requisição</w:t>
+              <w:t>Aceder ao estado das suas requisições</w:t>
             </w:r>
           </w:p>
         </w:tc>
@@ -4105,7 +4303,16 @@
                 <w:sz w:val="20"/>
                 <w:szCs w:val="20"/>
               </w:rPr>
-              <w:t>RF20</w:t>
+              <w:t>RF2</w:t>
+            </w:r>
+            <w:r>
+              <w:rPr>
+                <w:b/>
+                <w:bCs w:val="0"/>
+                <w:sz w:val="20"/>
+                <w:szCs w:val="20"/>
+              </w:rPr>
+              <w:t>2</w:t>
             </w:r>
           </w:p>
         </w:tc>
@@ -4135,7 +4342,7 @@
                 <w:sz w:val="20"/>
                 <w:szCs w:val="20"/>
               </w:rPr>
-              <w:t>Aceder ao estado das suas requisições</w:t>
+              <w:t>Aceder ao histórico de consumo</w:t>
             </w:r>
           </w:p>
         </w:tc>
@@ -4171,7 +4378,16 @@
                 <w:sz w:val="20"/>
                 <w:szCs w:val="20"/>
               </w:rPr>
-              <w:t>RF21</w:t>
+              <w:t>RF2</w:t>
+            </w:r>
+            <w:r>
+              <w:rPr>
+                <w:b/>
+                <w:bCs w:val="0"/>
+                <w:sz w:val="20"/>
+                <w:szCs w:val="20"/>
+              </w:rPr>
+              <w:t>3</w:t>
             </w:r>
           </w:p>
         </w:tc>
@@ -4201,7 +4417,7 @@
                 <w:sz w:val="20"/>
                 <w:szCs w:val="20"/>
               </w:rPr>
-              <w:t>Aceder ao histórico de consumo</w:t>
+              <w:t>Comunicar facilmente com outros serviços hospitalares</w:t>
             </w:r>
           </w:p>
         </w:tc>
@@ -4213,7 +4429,8 @@
         <w:tc>
           <w:tcPr>
             <w:cnfStyle w:val="001000000000" w:firstRow="0" w:lastRow="0" w:firstColumn="1" w:lastColumn="0" w:oddVBand="0" w:evenVBand="0" w:oddHBand="0" w:evenHBand="0" w:firstRowFirstColumn="0" w:firstRowLastColumn="0" w:lastRowFirstColumn="0" w:lastRowLastColumn="0"/>
-            <w:tcW w:w="1134" w:type="dxa"/>
+            <w:tcW w:w="9639" w:type="dxa"/>
+            <w:gridSpan w:val="2"/>
           </w:tcPr>
           <w:p>
             <w:pPr>
@@ -4236,7 +4453,135 @@
                 <w:sz w:val="20"/>
                 <w:szCs w:val="20"/>
               </w:rPr>
-              <w:t>RF22</w:t>
+              <w:t>Fornecedores</w:t>
+            </w:r>
+          </w:p>
+        </w:tc>
+      </w:tr>
+      <w:tr>
+        <w:trPr>
+          <w:cnfStyle w:val="000000100000" w:firstRow="0" w:lastRow="0" w:firstColumn="0" w:lastColumn="0" w:oddVBand="0" w:evenVBand="0" w:oddHBand="1" w:evenHBand="0" w:firstRowFirstColumn="0" w:firstRowLastColumn="0" w:lastRowFirstColumn="0" w:lastRowLastColumn="0"/>
+          <w:trHeight w:val="20"/>
+        </w:trPr>
+        <w:tc>
+          <w:tcPr>
+            <w:cnfStyle w:val="001000000000" w:firstRow="0" w:lastRow="0" w:firstColumn="1" w:lastColumn="0" w:oddVBand="0" w:evenVBand="0" w:oddHBand="0" w:evenHBand="0" w:firstRowFirstColumn="0" w:firstRowLastColumn="0" w:lastRowFirstColumn="0" w:lastRowLastColumn="0"/>
+            <w:tcW w:w="1134" w:type="dxa"/>
+          </w:tcPr>
+          <w:p>
+            <w:pPr>
+              <w:pStyle w:val="Ttulo2"/>
+              <w:numPr>
+                <w:ilvl w:val="0"/>
+                <w:numId w:val="0"/>
+              </w:numPr>
+              <w:rPr>
+                <w:b/>
+                <w:bCs w:val="0"/>
+                <w:sz w:val="20"/>
+                <w:szCs w:val="20"/>
+              </w:rPr>
+            </w:pPr>
+            <w:r>
+              <w:rPr>
+                <w:b/>
+                <w:bCs w:val="0"/>
+                <w:sz w:val="20"/>
+                <w:szCs w:val="20"/>
+              </w:rPr>
+              <w:t>RF2</w:t>
+            </w:r>
+            <w:r>
+              <w:rPr>
+                <w:b/>
+                <w:bCs w:val="0"/>
+                <w:sz w:val="20"/>
+                <w:szCs w:val="20"/>
+              </w:rPr>
+              <w:t>4</w:t>
+            </w:r>
+          </w:p>
+        </w:tc>
+        <w:tc>
+          <w:tcPr>
+            <w:tcW w:w="8505" w:type="dxa"/>
+          </w:tcPr>
+          <w:p>
+            <w:pPr>
+              <w:pStyle w:val="Ttulo2"/>
+              <w:numPr>
+                <w:ilvl w:val="0"/>
+                <w:numId w:val="0"/>
+              </w:numPr>
+              <w:cnfStyle w:val="000000100000" w:firstRow="0" w:lastRow="0" w:firstColumn="0" w:lastColumn="0" w:oddVBand="0" w:evenVBand="0" w:oddHBand="1" w:evenHBand="0" w:firstRowFirstColumn="0" w:firstRowLastColumn="0" w:lastRowFirstColumn="0" w:lastRowLastColumn="0"/>
+              <w:rPr>
+                <w:b w:val="0"/>
+                <w:bCs/>
+                <w:sz w:val="20"/>
+                <w:szCs w:val="20"/>
+              </w:rPr>
+            </w:pPr>
+            <w:r>
+              <w:rPr>
+                <w:b w:val="0"/>
+                <w:bCs/>
+                <w:sz w:val="20"/>
+                <w:szCs w:val="20"/>
+              </w:rPr>
+              <w:t>Disponibilizar</w:t>
+            </w:r>
+            <w:r>
+              <w:rPr>
+                <w:b w:val="0"/>
+                <w:bCs/>
+                <w:sz w:val="20"/>
+                <w:szCs w:val="20"/>
+              </w:rPr>
+              <w:t xml:space="preserve"> uma plataforma para que as farmácias tenham acesso a informação sobre medicamentos</w:t>
+            </w:r>
+          </w:p>
+        </w:tc>
+      </w:tr>
+      <w:tr>
+        <w:trPr>
+          <w:trHeight w:val="20"/>
+        </w:trPr>
+        <w:tc>
+          <w:tcPr>
+            <w:cnfStyle w:val="001000000000" w:firstRow="0" w:lastRow="0" w:firstColumn="1" w:lastColumn="0" w:oddVBand="0" w:evenVBand="0" w:oddHBand="0" w:evenHBand="0" w:firstRowFirstColumn="0" w:firstRowLastColumn="0" w:lastRowFirstColumn="0" w:lastRowLastColumn="0"/>
+            <w:tcW w:w="1134" w:type="dxa"/>
+          </w:tcPr>
+          <w:p>
+            <w:pPr>
+              <w:pStyle w:val="Ttulo2"/>
+              <w:numPr>
+                <w:ilvl w:val="0"/>
+                <w:numId w:val="0"/>
+              </w:numPr>
+              <w:rPr>
+                <w:b/>
+                <w:bCs w:val="0"/>
+                <w:sz w:val="20"/>
+                <w:szCs w:val="20"/>
+              </w:rPr>
+            </w:pPr>
+            <w:r>
+              <w:rPr>
+                <w:b/>
+                <w:bCs w:val="0"/>
+                <w:sz w:val="20"/>
+                <w:szCs w:val="20"/>
+              </w:rPr>
+              <w:t>RF2</w:t>
+            </w:r>
+            <w:r>
+              <w:rPr>
+                <w:b/>
+                <w:bCs w:val="0"/>
+                <w:sz w:val="20"/>
+                <w:szCs w:val="20"/>
+              </w:rPr>
+              <w:t>5</w:t>
             </w:r>
           </w:p>
         </w:tc>
@@ -4266,7 +4611,16 @@
                 <w:sz w:val="20"/>
                 <w:szCs w:val="20"/>
               </w:rPr>
-              <w:t>Comunicar facilmente com outros serviços hospitalares</w:t>
+              <w:t xml:space="preserve">Permitir que sejam colocadas encomendas </w:t>
+            </w:r>
+            <w:r>
+              <w:rPr>
+                <w:b w:val="0"/>
+                <w:bCs/>
+                <w:sz w:val="20"/>
+                <w:szCs w:val="20"/>
+              </w:rPr>
+              <w:t>e que o estado das mesmas seja consultado</w:t>
             </w:r>
           </w:p>
         </w:tc>
@@ -4279,8 +4633,7 @@
         <w:tc>
           <w:tcPr>
             <w:cnfStyle w:val="001000000000" w:firstRow="0" w:lastRow="0" w:firstColumn="1" w:lastColumn="0" w:oddVBand="0" w:evenVBand="0" w:oddHBand="0" w:evenHBand="0" w:firstRowFirstColumn="0" w:firstRowLastColumn="0" w:lastRowFirstColumn="0" w:lastRowLastColumn="0"/>
-            <w:tcW w:w="9639" w:type="dxa"/>
-            <w:gridSpan w:val="2"/>
+            <w:tcW w:w="1134" w:type="dxa"/>
           </w:tcPr>
           <w:p>
             <w:pPr>
@@ -4303,7 +4656,46 @@
                 <w:sz w:val="20"/>
                 <w:szCs w:val="20"/>
               </w:rPr>
-              <w:t>Fornecedores</w:t>
+              <w:t>RF2</w:t>
+            </w:r>
+            <w:r>
+              <w:rPr>
+                <w:b/>
+                <w:bCs w:val="0"/>
+                <w:sz w:val="20"/>
+                <w:szCs w:val="20"/>
+              </w:rPr>
+              <w:t>6</w:t>
+            </w:r>
+          </w:p>
+        </w:tc>
+        <w:tc>
+          <w:tcPr>
+            <w:tcW w:w="8505" w:type="dxa"/>
+          </w:tcPr>
+          <w:p>
+            <w:pPr>
+              <w:pStyle w:val="Ttulo2"/>
+              <w:numPr>
+                <w:ilvl w:val="0"/>
+                <w:numId w:val="0"/>
+              </w:numPr>
+              <w:cnfStyle w:val="000000100000" w:firstRow="0" w:lastRow="0" w:firstColumn="0" w:lastColumn="0" w:oddVBand="0" w:evenVBand="0" w:oddHBand="1" w:evenHBand="0" w:firstRowFirstColumn="0" w:firstRowLastColumn="0" w:lastRowFirstColumn="0" w:lastRowLastColumn="0"/>
+              <w:rPr>
+                <w:b w:val="0"/>
+                <w:bCs/>
+                <w:sz w:val="20"/>
+                <w:szCs w:val="20"/>
+              </w:rPr>
+            </w:pPr>
+            <w:r>
+              <w:rPr>
+                <w:b w:val="0"/>
+                <w:bCs/>
+                <w:sz w:val="20"/>
+                <w:szCs w:val="20"/>
+              </w:rPr>
+              <w:t>Aceder a todas as consultas de stock e requisições em tempo real</w:t>
             </w:r>
           </w:p>
         </w:tc>
@@ -4338,7 +4730,16 @@
                 <w:sz w:val="20"/>
                 <w:szCs w:val="20"/>
               </w:rPr>
-              <w:t>RF23</w:t>
+              <w:t>RF2</w:t>
+            </w:r>
+            <w:r>
+              <w:rPr>
+                <w:b/>
+                <w:bCs w:val="0"/>
+                <w:sz w:val="20"/>
+                <w:szCs w:val="20"/>
+              </w:rPr>
+              <w:t>7</w:t>
             </w:r>
           </w:p>
         </w:tc>
@@ -4361,7 +4762,6 @@
                 <w:szCs w:val="20"/>
               </w:rPr>
             </w:pPr>
-            <w:proofErr w:type="spellStart"/>
             <w:r>
               <w:rPr>
                 <w:b w:val="0"/>
@@ -4369,17 +4769,7 @@
                 <w:sz w:val="20"/>
                 <w:szCs w:val="20"/>
               </w:rPr>
-              <w:t>Disponibilzar</w:t>
-            </w:r>
-            <w:proofErr w:type="spellEnd"/>
-            <w:r>
-              <w:rPr>
-                <w:b w:val="0"/>
-                <w:bCs/>
-                <w:sz w:val="20"/>
-                <w:szCs w:val="20"/>
-              </w:rPr>
-              <w:t xml:space="preserve"> uma plataforma para que as farmácias tenham acesso a informação sobre medicamentos</w:t>
+              <w:t>Receber encomendas e atualizar o estado de processamento</w:t>
             </w:r>
           </w:p>
         </w:tc>
@@ -4415,7 +4805,16 @@
                 <w:sz w:val="20"/>
                 <w:szCs w:val="20"/>
               </w:rPr>
-              <w:t>RF24</w:t>
+              <w:t>RF2</w:t>
+            </w:r>
+            <w:r>
+              <w:rPr>
+                <w:b/>
+                <w:bCs w:val="0"/>
+                <w:sz w:val="20"/>
+                <w:szCs w:val="20"/>
+              </w:rPr>
+              <w:t>8</w:t>
             </w:r>
           </w:p>
         </w:tc>
@@ -4445,16 +4844,7 @@
                 <w:sz w:val="20"/>
                 <w:szCs w:val="20"/>
               </w:rPr>
-              <w:t xml:space="preserve">Permitir que sejam colocadas encomendas </w:t>
-            </w:r>
-            <w:r>
-              <w:rPr>
-                <w:b w:val="0"/>
-                <w:bCs/>
-                <w:sz w:val="20"/>
-                <w:szCs w:val="20"/>
-              </w:rPr>
-              <w:t>e que o estado das mesmas seja consultado</w:t>
+              <w:t>Disponibilizar informação técnica e detalhada sobre os produtos (dosagem, contraindicações, etc.)</w:t>
             </w:r>
           </w:p>
         </w:tc>
@@ -4489,7 +4879,16 @@
                 <w:sz w:val="20"/>
                 <w:szCs w:val="20"/>
               </w:rPr>
-              <w:t>RF25</w:t>
+              <w:t>RF2</w:t>
+            </w:r>
+            <w:r>
+              <w:rPr>
+                <w:b/>
+                <w:bCs w:val="0"/>
+                <w:sz w:val="20"/>
+                <w:szCs w:val="20"/>
+              </w:rPr>
+              <w:t>9</w:t>
             </w:r>
           </w:p>
         </w:tc>
@@ -4519,203 +4918,6 @@
                 <w:sz w:val="20"/>
                 <w:szCs w:val="20"/>
               </w:rPr>
-              <w:t>Aceder a todas as consultas de stock e requisições em tempo real</w:t>
-            </w:r>
-          </w:p>
-        </w:tc>
-      </w:tr>
-      <w:tr>
-        <w:trPr>
-          <w:cnfStyle w:val="000000100000" w:firstRow="0" w:lastRow="0" w:firstColumn="0" w:lastColumn="0" w:oddVBand="0" w:evenVBand="0" w:oddHBand="1" w:evenHBand="0" w:firstRowFirstColumn="0" w:firstRowLastColumn="0" w:lastRowFirstColumn="0" w:lastRowLastColumn="0"/>
-          <w:trHeight w:val="20"/>
-        </w:trPr>
-        <w:tc>
-          <w:tcPr>
-            <w:cnfStyle w:val="001000000000" w:firstRow="0" w:lastRow="0" w:firstColumn="1" w:lastColumn="0" w:oddVBand="0" w:evenVBand="0" w:oddHBand="0" w:evenHBand="0" w:firstRowFirstColumn="0" w:firstRowLastColumn="0" w:lastRowFirstColumn="0" w:lastRowLastColumn="0"/>
-            <w:tcW w:w="1134" w:type="dxa"/>
-          </w:tcPr>
-          <w:p>
-            <w:pPr>
-              <w:pStyle w:val="Ttulo2"/>
-              <w:numPr>
-                <w:ilvl w:val="0"/>
-                <w:numId w:val="0"/>
-              </w:numPr>
-              <w:rPr>
-                <w:b/>
-                <w:bCs w:val="0"/>
-                <w:sz w:val="20"/>
-                <w:szCs w:val="20"/>
-              </w:rPr>
-            </w:pPr>
-            <w:r>
-              <w:rPr>
-                <w:b/>
-                <w:bCs w:val="0"/>
-                <w:sz w:val="20"/>
-                <w:szCs w:val="20"/>
-              </w:rPr>
-              <w:t>RF26</w:t>
-            </w:r>
-          </w:p>
-        </w:tc>
-        <w:tc>
-          <w:tcPr>
-            <w:tcW w:w="8505" w:type="dxa"/>
-          </w:tcPr>
-          <w:p>
-            <w:pPr>
-              <w:pStyle w:val="Ttulo2"/>
-              <w:numPr>
-                <w:ilvl w:val="0"/>
-                <w:numId w:val="0"/>
-              </w:numPr>
-              <w:cnfStyle w:val="000000100000" w:firstRow="0" w:lastRow="0" w:firstColumn="0" w:lastColumn="0" w:oddVBand="0" w:evenVBand="0" w:oddHBand="1" w:evenHBand="0" w:firstRowFirstColumn="0" w:firstRowLastColumn="0" w:lastRowFirstColumn="0" w:lastRowLastColumn="0"/>
-              <w:rPr>
-                <w:b w:val="0"/>
-                <w:bCs/>
-                <w:sz w:val="20"/>
-                <w:szCs w:val="20"/>
-              </w:rPr>
-            </w:pPr>
-            <w:r>
-              <w:rPr>
-                <w:b w:val="0"/>
-                <w:bCs/>
-                <w:sz w:val="20"/>
-                <w:szCs w:val="20"/>
-              </w:rPr>
-              <w:t>Receber encomendas e atualizar o estado de processamento</w:t>
-            </w:r>
-          </w:p>
-        </w:tc>
-      </w:tr>
-      <w:tr>
-        <w:trPr>
-          <w:trHeight w:val="20"/>
-        </w:trPr>
-        <w:tc>
-          <w:tcPr>
-            <w:cnfStyle w:val="001000000000" w:firstRow="0" w:lastRow="0" w:firstColumn="1" w:lastColumn="0" w:oddVBand="0" w:evenVBand="0" w:oddHBand="0" w:evenHBand="0" w:firstRowFirstColumn="0" w:firstRowLastColumn="0" w:lastRowFirstColumn="0" w:lastRowLastColumn="0"/>
-            <w:tcW w:w="1134" w:type="dxa"/>
-          </w:tcPr>
-          <w:p>
-            <w:pPr>
-              <w:pStyle w:val="Ttulo2"/>
-              <w:numPr>
-                <w:ilvl w:val="0"/>
-                <w:numId w:val="0"/>
-              </w:numPr>
-              <w:rPr>
-                <w:b/>
-                <w:bCs w:val="0"/>
-                <w:sz w:val="20"/>
-                <w:szCs w:val="20"/>
-              </w:rPr>
-            </w:pPr>
-            <w:r>
-              <w:rPr>
-                <w:b/>
-                <w:bCs w:val="0"/>
-                <w:sz w:val="20"/>
-                <w:szCs w:val="20"/>
-              </w:rPr>
-              <w:t>RF27</w:t>
-            </w:r>
-          </w:p>
-        </w:tc>
-        <w:tc>
-          <w:tcPr>
-            <w:tcW w:w="8505" w:type="dxa"/>
-          </w:tcPr>
-          <w:p>
-            <w:pPr>
-              <w:pStyle w:val="Ttulo2"/>
-              <w:numPr>
-                <w:ilvl w:val="0"/>
-                <w:numId w:val="0"/>
-              </w:numPr>
-              <w:cnfStyle w:val="000000000000" w:firstRow="0" w:lastRow="0" w:firstColumn="0" w:lastColumn="0" w:oddVBand="0" w:evenVBand="0" w:oddHBand="0" w:evenHBand="0" w:firstRowFirstColumn="0" w:firstRowLastColumn="0" w:lastRowFirstColumn="0" w:lastRowLastColumn="0"/>
-              <w:rPr>
-                <w:b w:val="0"/>
-                <w:bCs/>
-                <w:sz w:val="20"/>
-                <w:szCs w:val="20"/>
-              </w:rPr>
-            </w:pPr>
-            <w:r>
-              <w:rPr>
-                <w:b w:val="0"/>
-                <w:bCs/>
-                <w:sz w:val="20"/>
-                <w:szCs w:val="20"/>
-              </w:rPr>
-              <w:t>Disponibilizar informação técnica e detalhada sobre os produtos (dosagem, contraindicações, etc.)</w:t>
-            </w:r>
-          </w:p>
-        </w:tc>
-      </w:tr>
-      <w:tr>
-        <w:trPr>
-          <w:cnfStyle w:val="000000100000" w:firstRow="0" w:lastRow="0" w:firstColumn="0" w:lastColumn="0" w:oddVBand="0" w:evenVBand="0" w:oddHBand="1" w:evenHBand="0" w:firstRowFirstColumn="0" w:firstRowLastColumn="0" w:lastRowFirstColumn="0" w:lastRowLastColumn="0"/>
-          <w:trHeight w:val="20"/>
-        </w:trPr>
-        <w:tc>
-          <w:tcPr>
-            <w:cnfStyle w:val="001000000000" w:firstRow="0" w:lastRow="0" w:firstColumn="1" w:lastColumn="0" w:oddVBand="0" w:evenVBand="0" w:oddHBand="0" w:evenHBand="0" w:firstRowFirstColumn="0" w:firstRowLastColumn="0" w:lastRowFirstColumn="0" w:lastRowLastColumn="0"/>
-            <w:tcW w:w="1134" w:type="dxa"/>
-          </w:tcPr>
-          <w:p>
-            <w:pPr>
-              <w:pStyle w:val="Ttulo2"/>
-              <w:numPr>
-                <w:ilvl w:val="0"/>
-                <w:numId w:val="0"/>
-              </w:numPr>
-              <w:rPr>
-                <w:b/>
-                <w:bCs w:val="0"/>
-                <w:sz w:val="20"/>
-                <w:szCs w:val="20"/>
-              </w:rPr>
-            </w:pPr>
-            <w:r>
-              <w:rPr>
-                <w:b/>
-                <w:bCs w:val="0"/>
-                <w:sz w:val="20"/>
-                <w:szCs w:val="20"/>
-              </w:rPr>
-              <w:t>RF28</w:t>
-            </w:r>
-          </w:p>
-        </w:tc>
-        <w:tc>
-          <w:tcPr>
-            <w:tcW w:w="8505" w:type="dxa"/>
-          </w:tcPr>
-          <w:p>
-            <w:pPr>
-              <w:pStyle w:val="Ttulo2"/>
-              <w:numPr>
-                <w:ilvl w:val="0"/>
-                <w:numId w:val="0"/>
-              </w:numPr>
-              <w:cnfStyle w:val="000000100000" w:firstRow="0" w:lastRow="0" w:firstColumn="0" w:lastColumn="0" w:oddVBand="0" w:evenVBand="0" w:oddHBand="1" w:evenHBand="0" w:firstRowFirstColumn="0" w:firstRowLastColumn="0" w:lastRowFirstColumn="0" w:lastRowLastColumn="0"/>
-              <w:rPr>
-                <w:b w:val="0"/>
-                <w:bCs/>
-                <w:sz w:val="20"/>
-                <w:szCs w:val="20"/>
-              </w:rPr>
-            </w:pPr>
-            <w:r>
-              <w:rPr>
-                <w:b w:val="0"/>
-                <w:bCs/>
-                <w:sz w:val="20"/>
-                <w:szCs w:val="20"/>
-              </w:rPr>
               <w:t>Alertar sobre disponibilidade de produtos e o prazo estimado de entrega</w:t>
             </w:r>
           </w:p>
@@ -4729,29 +4931,10 @@
     </w:p>
     <w:p>
       <w:pPr>
-        <w:ind w:firstLine="0"/>
-      </w:pPr>
-    </w:p>
-    <w:p>
-      <w:pPr>
-        <w:ind w:firstLine="0"/>
-      </w:pPr>
-    </w:p>
-    <w:p>
-      <w:pPr>
-        <w:ind w:firstLine="0"/>
-      </w:pPr>
-    </w:p>
-    <w:p>
-      <w:pPr>
         <w:pStyle w:val="Ttulo2"/>
       </w:pPr>
       <w:r>
-        <w:lastRenderedPageBreak/>
-        <w:t xml:space="preserve">Requisitos </w:t>
-      </w:r>
-      <w:r>
-        <w:t>não funcionais</w:t>
+        <w:t>Requisitos não funcionais</w:t>
       </w:r>
     </w:p>
     <w:tbl>
@@ -4972,6 +5155,7 @@
                 <w:sz w:val="20"/>
                 <w:szCs w:val="20"/>
               </w:rPr>
+              <w:lastRenderedPageBreak/>
               <w:t>RNF3</w:t>
             </w:r>
           </w:p>

</xml_diff>